<commit_message>
laporan final fix alhamdulillah
</commit_message>
<xml_diff>
--- a/#Laporan PBO.docx
+++ b/#Laporan PBO.docx
@@ -2959,7 +2959,7 @@
                 <w:noProof/>
                 <w:webHidden/>
               </w:rPr>
-              <w:t>1</w:t>
+              <w:t>2</w:t>
             </w:r>
             <w:r>
               <w:rPr>
@@ -3049,7 +3049,7 @@
                 <w:noProof/>
                 <w:webHidden/>
               </w:rPr>
-              <w:t>2</w:t>
+              <w:t>3</w:t>
             </w:r>
             <w:r>
               <w:rPr>
@@ -3126,7 +3126,7 @@
                 <w:noProof/>
                 <w:webHidden/>
               </w:rPr>
-              <w:t>2</w:t>
+              <w:t>3</w:t>
             </w:r>
             <w:r>
               <w:rPr>
@@ -3280,7 +3280,7 @@
                 <w:noProof/>
                 <w:webHidden/>
               </w:rPr>
-              <w:t>4</w:t>
+              <w:t>6</w:t>
             </w:r>
             <w:r>
               <w:rPr>
@@ -3370,7 +3370,7 @@
                 <w:noProof/>
                 <w:webHidden/>
               </w:rPr>
-              <w:t>19</w:t>
+              <w:t>22</w:t>
             </w:r>
             <w:r>
               <w:rPr>
@@ -3447,7 +3447,7 @@
                 <w:noProof/>
                 <w:webHidden/>
               </w:rPr>
-              <w:t>19</w:t>
+              <w:t>22</w:t>
             </w:r>
             <w:r>
               <w:rPr>
@@ -3524,7 +3524,7 @@
                 <w:noProof/>
                 <w:webHidden/>
               </w:rPr>
-              <w:t>19</w:t>
+              <w:t>22</w:t>
             </w:r>
             <w:r>
               <w:rPr>
@@ -3614,7 +3614,7 @@
                 <w:noProof/>
                 <w:webHidden/>
               </w:rPr>
-              <w:t>20</w:t>
+              <w:t>23</w:t>
             </w:r>
             <w:r>
               <w:rPr>
@@ -3691,7 +3691,7 @@
                 <w:noProof/>
                 <w:webHidden/>
               </w:rPr>
-              <w:t>20</w:t>
+              <w:t>23</w:t>
             </w:r>
             <w:r>
               <w:rPr>
@@ -3768,7 +3768,7 @@
                 <w:noProof/>
                 <w:webHidden/>
               </w:rPr>
-              <w:t>20</w:t>
+              <w:t>23</w:t>
             </w:r>
             <w:r>
               <w:rPr>
@@ -3847,7 +3847,7 @@
                 <w:noProof/>
                 <w:webHidden/>
               </w:rPr>
-              <w:t>21</w:t>
+              <w:t>24</w:t>
             </w:r>
             <w:r>
               <w:rPr>
@@ -6147,6 +6147,7 @@
         <w:t xml:space="preserve"> </w:t>
       </w:r>
       <w:proofErr w:type="spellStart"/>
+      <w:proofErr w:type="gramStart"/>
       <w:r>
         <w:rPr>
           <w:color w:val="000000" w:themeColor="text1"/>
@@ -6160,7 +6161,15 @@
           <w:color w:val="000000" w:themeColor="text1"/>
           <w:lang w:val="en-US"/>
         </w:rPr>
-        <w:t xml:space="preserve"> , dan </w:t>
+        <w:t xml:space="preserve"> ,</w:t>
+      </w:r>
+      <w:proofErr w:type="gramEnd"/>
+      <w:r>
+        <w:rPr>
+          <w:color w:val="000000" w:themeColor="text1"/>
+          <w:lang w:val="en-US"/>
+        </w:rPr>
+        <w:t xml:space="preserve"> dan </w:t>
       </w:r>
       <w:proofErr w:type="spellStart"/>
       <w:r>
@@ -9442,7 +9451,14 @@
         <w:rPr>
           <w:lang w:val="en-US"/>
         </w:rPr>
-        <w:t xml:space="preserve"> overloading  </w:t>
+        <w:t xml:space="preserve"> </w:t>
+      </w:r>
+      <w:proofErr w:type="gramStart"/>
+      <w:r>
+        <w:rPr>
+          <w:lang w:val="en-US"/>
+        </w:rPr>
+        <w:t xml:space="preserve">overloading  </w:t>
       </w:r>
       <w:proofErr w:type="spellStart"/>
       <w:r>
@@ -9452,6 +9468,7 @@
         <w:t>wajib</w:t>
       </w:r>
       <w:proofErr w:type="spellEnd"/>
+      <w:proofErr w:type="gramEnd"/>
       <w:r>
         <w:rPr>
           <w:lang w:val="en-US"/>
@@ -9981,6 +9998,23 @@
     </w:p>
     <w:p>
       <w:pPr>
+        <w:spacing w:after="200" w:line="276" w:lineRule="auto"/>
+        <w:jc w:val="left"/>
+        <w:rPr>
+          <w:b/>
+          <w:bCs/>
+        </w:rPr>
+      </w:pPr>
+      <w:r>
+        <w:rPr>
+          <w:b/>
+          <w:bCs/>
+        </w:rPr>
+        <w:br w:type="page"/>
+      </w:r>
+    </w:p>
+    <w:p>
+      <w:pPr>
         <w:spacing w:line="360" w:lineRule="auto"/>
         <w:ind w:firstLine="426"/>
         <w:rPr>
@@ -9994,6 +10028,7 @@
           <w:b/>
           <w:bCs/>
         </w:rPr>
+        <w:lastRenderedPageBreak/>
         <w:t>2.1.</w:t>
       </w:r>
       <w:r>
@@ -10059,7 +10094,6 @@
         </w:rPr>
       </w:pPr>
       <w:r>
-        <w:lastRenderedPageBreak/>
         <w:t xml:space="preserve">JDBC (Java </w:t>
       </w:r>
       <w:r>
@@ -10691,6 +10725,7 @@
         <w:rPr>
           <w:lang w:val="en-US"/>
         </w:rPr>
+        <w:lastRenderedPageBreak/>
         <w:t>halaman</w:t>
       </w:r>
       <w:proofErr w:type="spellEnd"/>
@@ -10923,7 +10958,6 @@
         <w:rPr>
           <w:lang w:val="en-US"/>
         </w:rPr>
-        <w:lastRenderedPageBreak/>
         <w:t xml:space="preserve">Halaman menu </w:t>
       </w:r>
       <w:proofErr w:type="spellStart"/>
@@ -12671,6 +12705,23 @@
     </w:p>
     <w:p>
       <w:pPr>
+        <w:spacing w:after="200" w:line="276" w:lineRule="auto"/>
+        <w:jc w:val="left"/>
+        <w:rPr>
+          <w:rFonts w:ascii="Courier New" w:hAnsi="Courier New" w:cs="Courier New"/>
+          <w:sz w:val="20"/>
+        </w:rPr>
+      </w:pPr>
+      <w:r>
+        <w:rPr>
+          <w:rFonts w:ascii="Courier New" w:hAnsi="Courier New" w:cs="Courier New"/>
+          <w:sz w:val="20"/>
+        </w:rPr>
+        <w:br w:type="page"/>
+      </w:r>
+    </w:p>
+    <w:p>
+      <w:pPr>
         <w:pBdr>
           <w:top w:val="single" w:sz="4" w:space="1" w:color="auto"/>
           <w:left w:val="single" w:sz="4" w:space="4" w:color="auto"/>
@@ -12689,6 +12740,7 @@
           <w:rFonts w:ascii="Courier New" w:hAnsi="Courier New" w:cs="Courier New"/>
           <w:sz w:val="20"/>
         </w:rPr>
+        <w:lastRenderedPageBreak/>
         <w:t>public boolean cekLogin(String username,String pass){</w:t>
       </w:r>
     </w:p>
@@ -12804,7 +12856,6 @@
           <w:rFonts w:ascii="Courier New" w:hAnsi="Courier New" w:cs="Courier New"/>
           <w:sz w:val="20"/>
         </w:rPr>
-        <w:lastRenderedPageBreak/>
         <w:t xml:space="preserve">            ResultSet hasilnya = statement.executeQuery(querynya);</w:t>
       </w:r>
     </w:p>
@@ -13721,6 +13772,23 @@
     </w:p>
     <w:p>
       <w:pPr>
+        <w:spacing w:after="200" w:line="276" w:lineRule="auto"/>
+        <w:jc w:val="left"/>
+        <w:rPr>
+          <w:rFonts w:ascii="Courier New" w:hAnsi="Courier New" w:cs="Courier New"/>
+          <w:sz w:val="20"/>
+        </w:rPr>
+      </w:pPr>
+      <w:r>
+        <w:rPr>
+          <w:rFonts w:ascii="Courier New" w:hAnsi="Courier New" w:cs="Courier New"/>
+          <w:sz w:val="20"/>
+        </w:rPr>
+        <w:br w:type="page"/>
+      </w:r>
+    </w:p>
+    <w:p>
+      <w:pPr>
         <w:pBdr>
           <w:top w:val="single" w:sz="4" w:space="1" w:color="auto"/>
           <w:left w:val="single" w:sz="4" w:space="4" w:color="auto"/>
@@ -13739,6 +13807,7 @@
           <w:rFonts w:ascii="Courier New" w:hAnsi="Courier New" w:cs="Courier New"/>
           <w:sz w:val="20"/>
         </w:rPr>
+        <w:lastRenderedPageBreak/>
         <w:t>public class RataRataSemua extends RataRataUser{</w:t>
       </w:r>
     </w:p>
@@ -14024,7 +14093,6 @@
           <w:rFonts w:ascii="Courier New" w:hAnsi="Courier New" w:cs="Courier New"/>
           <w:sz w:val="20"/>
         </w:rPr>
-        <w:lastRenderedPageBreak/>
         <w:t xml:space="preserve">    }</w:t>
       </w:r>
     </w:p>
@@ -14959,6 +15027,23 @@
     </w:p>
     <w:p>
       <w:pPr>
+        <w:spacing w:after="200" w:line="276" w:lineRule="auto"/>
+        <w:jc w:val="left"/>
+        <w:rPr>
+          <w:rFonts w:ascii="Courier New" w:hAnsi="Courier New" w:cs="Courier New"/>
+          <w:sz w:val="20"/>
+        </w:rPr>
+      </w:pPr>
+      <w:r>
+        <w:rPr>
+          <w:rFonts w:ascii="Courier New" w:hAnsi="Courier New" w:cs="Courier New"/>
+          <w:sz w:val="20"/>
+        </w:rPr>
+        <w:br w:type="page"/>
+      </w:r>
+    </w:p>
+    <w:p>
+      <w:pPr>
         <w:pBdr>
           <w:top w:val="single" w:sz="4" w:space="1" w:color="auto"/>
           <w:left w:val="single" w:sz="4" w:space="4" w:color="auto"/>
@@ -14977,6 +15062,7 @@
           <w:rFonts w:ascii="Courier New" w:hAnsi="Courier New" w:cs="Courier New"/>
           <w:sz w:val="20"/>
         </w:rPr>
+        <w:lastRenderedPageBreak/>
         <w:t>private boolean filmUdahDireview(String judul, String username) {</w:t>
       </w:r>
     </w:p>
@@ -15368,7 +15454,6 @@
           <w:rFonts w:ascii="Courier New" w:hAnsi="Courier New" w:cs="Courier New"/>
           <w:sz w:val="20"/>
         </w:rPr>
-        <w:lastRenderedPageBreak/>
         <w:t xml:space="preserve">        return false;</w:t>
       </w:r>
     </w:p>
@@ -16105,6 +16190,23 @@
     </w:p>
     <w:p>
       <w:pPr>
+        <w:spacing w:after="200" w:line="276" w:lineRule="auto"/>
+        <w:jc w:val="left"/>
+        <w:rPr>
+          <w:rFonts w:ascii="Courier New" w:hAnsi="Courier New" w:cs="Courier New"/>
+          <w:sz w:val="20"/>
+        </w:rPr>
+      </w:pPr>
+      <w:r>
+        <w:rPr>
+          <w:rFonts w:ascii="Courier New" w:hAnsi="Courier New" w:cs="Courier New"/>
+          <w:sz w:val="20"/>
+        </w:rPr>
+        <w:br w:type="page"/>
+      </w:r>
+    </w:p>
+    <w:p>
+      <w:pPr>
         <w:pBdr>
           <w:top w:val="single" w:sz="4" w:space="1" w:color="auto"/>
           <w:left w:val="single" w:sz="4" w:space="4" w:color="auto"/>
@@ -16123,6 +16225,7 @@
           <w:rFonts w:ascii="Courier New" w:hAnsi="Courier New" w:cs="Courier New"/>
           <w:sz w:val="20"/>
         </w:rPr>
+        <w:lastRenderedPageBreak/>
         <w:t>// nyari rata2 sebelumnya diambil dari data2 yg ada sekarang</w:t>
       </w:r>
     </w:p>
@@ -16693,7 +16796,6 @@
           <w:rFonts w:ascii="Courier New" w:hAnsi="Courier New" w:cs="Courier New"/>
           <w:sz w:val="20"/>
         </w:rPr>
-        <w:lastRenderedPageBreak/>
         <w:t xml:space="preserve">           </w:t>
       </w:r>
       <w:r>
@@ -17110,6 +17212,23 @@
     </w:p>
     <w:p>
       <w:pPr>
+        <w:spacing w:after="200" w:line="276" w:lineRule="auto"/>
+        <w:jc w:val="left"/>
+        <w:rPr>
+          <w:rFonts w:ascii="Courier New" w:hAnsi="Courier New" w:cs="Courier New"/>
+          <w:sz w:val="20"/>
+        </w:rPr>
+      </w:pPr>
+      <w:r>
+        <w:rPr>
+          <w:rFonts w:ascii="Courier New" w:hAnsi="Courier New" w:cs="Courier New"/>
+          <w:sz w:val="20"/>
+        </w:rPr>
+        <w:br w:type="page"/>
+      </w:r>
+    </w:p>
+    <w:p>
+      <w:pPr>
         <w:pBdr>
           <w:top w:val="single" w:sz="4" w:space="1" w:color="auto"/>
           <w:left w:val="single" w:sz="4" w:space="4" w:color="auto"/>
@@ -17128,6 +17247,7 @@
           <w:rFonts w:ascii="Courier New" w:hAnsi="Courier New" w:cs="Courier New"/>
           <w:sz w:val="20"/>
         </w:rPr>
+        <w:lastRenderedPageBreak/>
         <w:t>this.registerView.b_register.addActionListener(new ActionListener() {</w:t>
       </w:r>
     </w:p>
@@ -18043,7 +18163,6 @@
           <w:rFonts w:ascii="Courier New" w:hAnsi="Courier New" w:cs="Courier New"/>
           <w:sz w:val="20"/>
         </w:rPr>
-        <w:lastRenderedPageBreak/>
         <w:t xml:space="preserve">                    cek++;</w:t>
       </w:r>
     </w:p>
@@ -18348,6 +18467,121 @@
     </w:p>
     <w:p>
       <w:pPr>
+        <w:spacing w:line="360" w:lineRule="auto"/>
+        <w:ind w:firstLine="426"/>
+        <w:jc w:val="center"/>
+        <w:rPr>
+          <w:sz w:val="22"/>
+          <w:szCs w:val="18"/>
+          <w:lang w:val="en-US"/>
+        </w:rPr>
+      </w:pPr>
+      <w:r>
+        <w:rPr>
+          <w:b/>
+          <w:bCs/>
+          <w:i/>
+          <w:iCs/>
+          <w:sz w:val="22"/>
+          <w:szCs w:val="18"/>
+        </w:rPr>
+        <w:t>Listing</w:t>
+      </w:r>
+      <w:r>
+        <w:rPr>
+          <w:b/>
+          <w:bCs/>
+          <w:sz w:val="22"/>
+          <w:szCs w:val="18"/>
+        </w:rPr>
+        <w:t xml:space="preserve"> Program 2.</w:t>
+      </w:r>
+      <w:r>
+        <w:rPr>
+          <w:b/>
+          <w:bCs/>
+          <w:sz w:val="22"/>
+          <w:szCs w:val="18"/>
+          <w:lang w:val="en-US"/>
+        </w:rPr>
+        <w:t>11</w:t>
+      </w:r>
+      <w:r>
+        <w:rPr>
+          <w:sz w:val="22"/>
+          <w:szCs w:val="18"/>
+        </w:rPr>
+        <w:t xml:space="preserve"> </w:t>
+      </w:r>
+      <w:proofErr w:type="spellStart"/>
+      <w:r>
+        <w:rPr>
+          <w:sz w:val="22"/>
+          <w:szCs w:val="18"/>
+          <w:lang w:val="en-US"/>
+        </w:rPr>
+        <w:t>Memeriksa</w:t>
+      </w:r>
+      <w:proofErr w:type="spellEnd"/>
+      <w:r>
+        <w:rPr>
+          <w:sz w:val="22"/>
+          <w:szCs w:val="18"/>
+          <w:lang w:val="en-US"/>
+        </w:rPr>
+        <w:t xml:space="preserve"> password lama </w:t>
+      </w:r>
+      <w:proofErr w:type="spellStart"/>
+      <w:r>
+        <w:rPr>
+          <w:sz w:val="22"/>
+          <w:szCs w:val="18"/>
+          <w:lang w:val="en-US"/>
+        </w:rPr>
+        <w:t>untuk</w:t>
+      </w:r>
+      <w:proofErr w:type="spellEnd"/>
+      <w:r>
+        <w:rPr>
+          <w:sz w:val="22"/>
+          <w:szCs w:val="18"/>
+          <w:lang w:val="en-US"/>
+        </w:rPr>
+        <w:t xml:space="preserve"> proses </w:t>
+      </w:r>
+      <w:proofErr w:type="spellStart"/>
+      <w:r>
+        <w:rPr>
+          <w:sz w:val="22"/>
+          <w:szCs w:val="18"/>
+          <w:lang w:val="en-US"/>
+        </w:rPr>
+        <w:t>ganti</w:t>
+      </w:r>
+      <w:proofErr w:type="spellEnd"/>
+      <w:r>
+        <w:rPr>
+          <w:sz w:val="22"/>
+          <w:szCs w:val="18"/>
+          <w:lang w:val="en-US"/>
+        </w:rPr>
+        <w:t xml:space="preserve"> password</w:t>
+      </w:r>
+    </w:p>
+    <w:p>
+      <w:pPr>
+        <w:spacing w:line="360" w:lineRule="auto"/>
+        <w:ind w:firstLine="426"/>
+        <w:jc w:val="center"/>
+        <w:rPr>
+          <w:sz w:val="22"/>
+          <w:szCs w:val="18"/>
+          <w:lang w:val="en-US"/>
+        </w:rPr>
+      </w:pPr>
+    </w:p>
+    <w:p>
+      <w:pPr>
         <w:pBdr>
           <w:top w:val="single" w:sz="4" w:space="1" w:color="auto"/>
           <w:left w:val="single" w:sz="4" w:space="4" w:color="auto"/>
@@ -18361,121 +18595,13 @@
           <w:sz w:val="20"/>
         </w:rPr>
       </w:pPr>
-    </w:p>
-    <w:p>
-      <w:pPr>
-        <w:spacing w:line="360" w:lineRule="auto"/>
-        <w:ind w:firstLine="426"/>
-        <w:jc w:val="center"/>
-        <w:rPr>
-          <w:sz w:val="22"/>
-          <w:szCs w:val="18"/>
-          <w:lang w:val="en-US"/>
-        </w:rPr>
-      </w:pPr>
-      <w:r>
-        <w:rPr>
-          <w:b/>
-          <w:bCs/>
-          <w:i/>
-          <w:iCs/>
-          <w:sz w:val="22"/>
-          <w:szCs w:val="18"/>
-        </w:rPr>
-        <w:t>Listing</w:t>
-      </w:r>
-      <w:r>
-        <w:rPr>
-          <w:b/>
-          <w:bCs/>
-          <w:sz w:val="22"/>
-          <w:szCs w:val="18"/>
-        </w:rPr>
-        <w:t xml:space="preserve"> Program 2.</w:t>
-      </w:r>
-      <w:r>
-        <w:rPr>
-          <w:b/>
-          <w:bCs/>
-          <w:sz w:val="22"/>
-          <w:szCs w:val="18"/>
-          <w:lang w:val="en-US"/>
-        </w:rPr>
-        <w:t>11</w:t>
-      </w:r>
-      <w:r>
-        <w:rPr>
-          <w:sz w:val="22"/>
-          <w:szCs w:val="18"/>
-        </w:rPr>
-        <w:t xml:space="preserve"> </w:t>
-      </w:r>
-      <w:proofErr w:type="spellStart"/>
-      <w:r>
-        <w:rPr>
-          <w:sz w:val="22"/>
-          <w:szCs w:val="18"/>
-          <w:lang w:val="en-US"/>
-        </w:rPr>
-        <w:t>Memeriksa</w:t>
-      </w:r>
-      <w:proofErr w:type="spellEnd"/>
-      <w:r>
-        <w:rPr>
-          <w:sz w:val="22"/>
-          <w:szCs w:val="18"/>
-          <w:lang w:val="en-US"/>
-        </w:rPr>
-        <w:t xml:space="preserve"> password lama </w:t>
-      </w:r>
-      <w:proofErr w:type="spellStart"/>
-      <w:r>
-        <w:rPr>
-          <w:sz w:val="22"/>
-          <w:szCs w:val="18"/>
-          <w:lang w:val="en-US"/>
-        </w:rPr>
-        <w:t>untuk</w:t>
-      </w:r>
-      <w:proofErr w:type="spellEnd"/>
-      <w:r>
-        <w:rPr>
-          <w:sz w:val="22"/>
-          <w:szCs w:val="18"/>
-          <w:lang w:val="en-US"/>
-        </w:rPr>
-        <w:t xml:space="preserve"> proses </w:t>
-      </w:r>
-      <w:proofErr w:type="spellStart"/>
-      <w:r>
-        <w:rPr>
-          <w:sz w:val="22"/>
-          <w:szCs w:val="18"/>
-          <w:lang w:val="en-US"/>
-        </w:rPr>
-        <w:t>ganti</w:t>
-      </w:r>
-      <w:proofErr w:type="spellEnd"/>
-      <w:r>
-        <w:rPr>
-          <w:sz w:val="22"/>
-          <w:szCs w:val="18"/>
-          <w:lang w:val="en-US"/>
-        </w:rPr>
-        <w:t xml:space="preserve"> password</w:t>
-      </w:r>
-    </w:p>
-    <w:p>
-      <w:pPr>
-        <w:spacing w:line="360" w:lineRule="auto"/>
-        <w:ind w:firstLine="426"/>
-        <w:jc w:val="center"/>
-        <w:rPr>
-          <w:sz w:val="22"/>
-          <w:szCs w:val="18"/>
-          <w:lang w:val="en-US"/>
-        </w:rPr>
-      </w:pPr>
+      <w:r>
+        <w:rPr>
+          <w:rFonts w:ascii="Courier New" w:hAnsi="Courier New" w:cs="Courier New"/>
+          <w:sz w:val="20"/>
+        </w:rPr>
+        <w:t>viewnya.b_ganti.addActionListener(new ActionListener() {</w:t>
+      </w:r>
     </w:p>
     <w:p>
       <w:pPr>
@@ -18497,7 +18623,7 @@
           <w:rFonts w:ascii="Courier New" w:hAnsi="Courier New" w:cs="Courier New"/>
           <w:sz w:val="20"/>
         </w:rPr>
-        <w:t>viewnya.b_ganti.addActionListener(new ActionListener() {</w:t>
+        <w:t xml:space="preserve">            @Override</w:t>
       </w:r>
     </w:p>
     <w:p>
@@ -18520,7 +18646,7 @@
           <w:rFonts w:ascii="Courier New" w:hAnsi="Courier New" w:cs="Courier New"/>
           <w:sz w:val="20"/>
         </w:rPr>
-        <w:t xml:space="preserve">            @Override</w:t>
+        <w:t xml:space="preserve">            public void actionPerformed(ActionEvent ae) {</w:t>
       </w:r>
     </w:p>
     <w:p>
@@ -18543,7 +18669,7 @@
           <w:rFonts w:ascii="Courier New" w:hAnsi="Courier New" w:cs="Courier New"/>
           <w:sz w:val="20"/>
         </w:rPr>
-        <w:t xml:space="preserve">            public void actionPerformed(ActionEvent ae) {</w:t>
+        <w:t xml:space="preserve">                if(viewnya.getTfPassLama().equals("")||viewnya.getTfPassBaru().equals("")||</w:t>
       </w:r>
     </w:p>
     <w:p>
@@ -18566,7 +18692,7 @@
           <w:rFonts w:ascii="Courier New" w:hAnsi="Courier New" w:cs="Courier New"/>
           <w:sz w:val="20"/>
         </w:rPr>
-        <w:t xml:space="preserve">                if(viewnya.getTfPassLama().equals("")||viewnya.getTfPassBaru().equals("")||</w:t>
+        <w:t xml:space="preserve">                viewnya.getTfPassKonfirm().equals("")){</w:t>
       </w:r>
     </w:p>
     <w:p>
@@ -18589,7 +18715,7 @@
           <w:rFonts w:ascii="Courier New" w:hAnsi="Courier New" w:cs="Courier New"/>
           <w:sz w:val="20"/>
         </w:rPr>
-        <w:t xml:space="preserve">                viewnya.getTfPassKonfirm().equals("")){</w:t>
+        <w:t xml:space="preserve">                    JOptionPane.showMessageDialog(null, "field kosong");</w:t>
       </w:r>
     </w:p>
     <w:p>
@@ -18612,7 +18738,7 @@
           <w:rFonts w:ascii="Courier New" w:hAnsi="Courier New" w:cs="Courier New"/>
           <w:sz w:val="20"/>
         </w:rPr>
-        <w:t xml:space="preserve">                    JOptionPane.showMessageDialog(null, "field kosong");</w:t>
+        <w:t xml:space="preserve">                }</w:t>
       </w:r>
     </w:p>
     <w:p>
@@ -18635,7 +18761,7 @@
           <w:rFonts w:ascii="Courier New" w:hAnsi="Courier New" w:cs="Courier New"/>
           <w:sz w:val="20"/>
         </w:rPr>
-        <w:t xml:space="preserve">                }</w:t>
+        <w:t xml:space="preserve">                else{</w:t>
       </w:r>
     </w:p>
     <w:p>
@@ -18658,7 +18784,7 @@
           <w:rFonts w:ascii="Courier New" w:hAnsi="Courier New" w:cs="Courier New"/>
           <w:sz w:val="20"/>
         </w:rPr>
-        <w:t xml:space="preserve">                else{</w:t>
+        <w:t xml:space="preserve">                    String PassLama = viewnya.getTfPassLama();</w:t>
       </w:r>
     </w:p>
     <w:p>
@@ -18681,7 +18807,7 @@
           <w:rFonts w:ascii="Courier New" w:hAnsi="Courier New" w:cs="Courier New"/>
           <w:sz w:val="20"/>
         </w:rPr>
-        <w:t xml:space="preserve">                    String PassLama = viewnya.getTfPassLama();</w:t>
+        <w:t xml:space="preserve">                    String PassBaru = viewnya.getTfPassBaru();</w:t>
       </w:r>
     </w:p>
     <w:p>
@@ -18704,7 +18830,7 @@
           <w:rFonts w:ascii="Courier New" w:hAnsi="Courier New" w:cs="Courier New"/>
           <w:sz w:val="20"/>
         </w:rPr>
-        <w:t xml:space="preserve">                    String PassBaru = viewnya.getTfPassBaru();</w:t>
+        <w:t xml:space="preserve">                    String PassKonfirm  = viewnya.getTfPassKonfirm();</w:t>
       </w:r>
     </w:p>
     <w:p>
@@ -18727,7 +18853,7 @@
           <w:rFonts w:ascii="Courier New" w:hAnsi="Courier New" w:cs="Courier New"/>
           <w:sz w:val="20"/>
         </w:rPr>
-        <w:t xml:space="preserve">                    String PassKonfirm  = viewnya.getTfPassKonfirm();</w:t>
+        <w:t xml:space="preserve">                </w:t>
       </w:r>
     </w:p>
     <w:p>
@@ -18750,7 +18876,7 @@
           <w:rFonts w:ascii="Courier New" w:hAnsi="Courier New" w:cs="Courier New"/>
           <w:sz w:val="20"/>
         </w:rPr>
-        <w:t xml:space="preserve">                </w:t>
+        <w:t xml:space="preserve">                    if (modelnya.cekPassLama(viewnya.getUsername(), PassLama)) {</w:t>
       </w:r>
     </w:p>
     <w:p>
@@ -18773,7 +18899,7 @@
           <w:rFonts w:ascii="Courier New" w:hAnsi="Courier New" w:cs="Courier New"/>
           <w:sz w:val="20"/>
         </w:rPr>
-        <w:t xml:space="preserve">                    if (modelnya.cekPassLama(viewnya.getUsername(), PassLama)) {</w:t>
+        <w:t xml:space="preserve">                        if (PassBaru.equals(PassKonfirm)) {</w:t>
       </w:r>
     </w:p>
     <w:p>
@@ -18796,7 +18922,7 @@
           <w:rFonts w:ascii="Courier New" w:hAnsi="Courier New" w:cs="Courier New"/>
           <w:sz w:val="20"/>
         </w:rPr>
-        <w:t xml:space="preserve">                        if (PassBaru.equals(PassKonfirm)) {</w:t>
+        <w:t xml:space="preserve">                            modelnya.gantiPass(viewnya.getUsername(), PassBaru);</w:t>
       </w:r>
     </w:p>
     <w:p>
@@ -18819,7 +18945,7 @@
           <w:rFonts w:ascii="Courier New" w:hAnsi="Courier New" w:cs="Courier New"/>
           <w:sz w:val="20"/>
         </w:rPr>
-        <w:t xml:space="preserve">                            modelnya.gantiPass(viewnya.getUsername(), PassBaru);</w:t>
+        <w:t xml:space="preserve">                            viewnya.tfPassBaru.setText("");</w:t>
       </w:r>
     </w:p>
     <w:p>
@@ -18842,7 +18968,7 @@
           <w:rFonts w:ascii="Courier New" w:hAnsi="Courier New" w:cs="Courier New"/>
           <w:sz w:val="20"/>
         </w:rPr>
-        <w:t xml:space="preserve">                            viewnya.tfPassBaru.setText("");</w:t>
+        <w:t xml:space="preserve">                            viewnya.tfPassLama.setText("");</w:t>
       </w:r>
     </w:p>
     <w:p>
@@ -18865,7 +18991,7 @@
           <w:rFonts w:ascii="Courier New" w:hAnsi="Courier New" w:cs="Courier New"/>
           <w:sz w:val="20"/>
         </w:rPr>
-        <w:t xml:space="preserve">                            viewnya.tfPassLama.setText("");</w:t>
+        <w:t xml:space="preserve">                            viewnya.tfPassKonfirm.setText("");</w:t>
       </w:r>
     </w:p>
     <w:p>
@@ -18888,7 +19014,7 @@
           <w:rFonts w:ascii="Courier New" w:hAnsi="Courier New" w:cs="Courier New"/>
           <w:sz w:val="20"/>
         </w:rPr>
-        <w:t xml:space="preserve">                            viewnya.tfPassKonfirm.setText("");</w:t>
+        <w:t xml:space="preserve">                        }</w:t>
       </w:r>
     </w:p>
     <w:p>
@@ -18911,7 +19037,7 @@
           <w:rFonts w:ascii="Courier New" w:hAnsi="Courier New" w:cs="Courier New"/>
           <w:sz w:val="20"/>
         </w:rPr>
-        <w:t xml:space="preserve">                        }</w:t>
+        <w:t xml:space="preserve">                        else{</w:t>
       </w:r>
     </w:p>
     <w:p>
@@ -18934,7 +19060,7 @@
           <w:rFonts w:ascii="Courier New" w:hAnsi="Courier New" w:cs="Courier New"/>
           <w:sz w:val="20"/>
         </w:rPr>
-        <w:t xml:space="preserve">                        else{</w:t>
+        <w:t xml:space="preserve">                            JOptionPane.showMessageDialog(null, "Konfirmasi ulang Password");</w:t>
       </w:r>
     </w:p>
     <w:p>
@@ -18957,7 +19083,7 @@
           <w:rFonts w:ascii="Courier New" w:hAnsi="Courier New" w:cs="Courier New"/>
           <w:sz w:val="20"/>
         </w:rPr>
-        <w:t xml:space="preserve">                            JOptionPane.showMessageDialog(null, "Konfirmasi ulang Password");</w:t>
+        <w:t xml:space="preserve">                        }</w:t>
       </w:r>
     </w:p>
     <w:p>
@@ -18980,7 +19106,7 @@
           <w:rFonts w:ascii="Courier New" w:hAnsi="Courier New" w:cs="Courier New"/>
           <w:sz w:val="20"/>
         </w:rPr>
-        <w:t xml:space="preserve">                        }</w:t>
+        <w:t xml:space="preserve">                    }</w:t>
       </w:r>
     </w:p>
     <w:p>
@@ -19003,7 +19129,7 @@
           <w:rFonts w:ascii="Courier New" w:hAnsi="Courier New" w:cs="Courier New"/>
           <w:sz w:val="20"/>
         </w:rPr>
-        <w:t xml:space="preserve">                    }</w:t>
+        <w:t xml:space="preserve">            }</w:t>
       </w:r>
     </w:p>
     <w:p>
@@ -19026,8 +19152,141 @@
           <w:rFonts w:ascii="Courier New" w:hAnsi="Courier New" w:cs="Courier New"/>
           <w:sz w:val="20"/>
         </w:rPr>
-        <w:t xml:space="preserve">            }</w:t>
-      </w:r>
+        <w:t xml:space="preserve">        });</w:t>
+      </w:r>
+    </w:p>
+    <w:p>
+      <w:pPr>
+        <w:spacing w:line="360" w:lineRule="auto"/>
+        <w:ind w:firstLine="426"/>
+        <w:jc w:val="center"/>
+        <w:rPr>
+          <w:sz w:val="22"/>
+          <w:szCs w:val="18"/>
+          <w:lang w:val="en-US"/>
+        </w:rPr>
+      </w:pPr>
+      <w:r>
+        <w:rPr>
+          <w:b/>
+          <w:bCs/>
+          <w:i/>
+          <w:iCs/>
+          <w:sz w:val="22"/>
+          <w:szCs w:val="18"/>
+        </w:rPr>
+        <w:t>Listing</w:t>
+      </w:r>
+      <w:r>
+        <w:rPr>
+          <w:b/>
+          <w:bCs/>
+          <w:sz w:val="22"/>
+          <w:szCs w:val="18"/>
+        </w:rPr>
+        <w:t xml:space="preserve"> Program 2.</w:t>
+      </w:r>
+      <w:r>
+        <w:rPr>
+          <w:b/>
+          <w:bCs/>
+          <w:sz w:val="22"/>
+          <w:szCs w:val="18"/>
+          <w:lang w:val="en-US"/>
+        </w:rPr>
+        <w:t>12</w:t>
+      </w:r>
+      <w:r>
+        <w:rPr>
+          <w:sz w:val="22"/>
+          <w:szCs w:val="18"/>
+        </w:rPr>
+        <w:t xml:space="preserve"> </w:t>
+      </w:r>
+      <w:proofErr w:type="spellStart"/>
+      <w:r>
+        <w:rPr>
+          <w:sz w:val="22"/>
+          <w:szCs w:val="18"/>
+          <w:lang w:val="en-US"/>
+        </w:rPr>
+        <w:t>Memeriksa</w:t>
+      </w:r>
+      <w:proofErr w:type="spellEnd"/>
+      <w:r>
+        <w:rPr>
+          <w:sz w:val="22"/>
+          <w:szCs w:val="18"/>
+          <w:lang w:val="en-US"/>
+        </w:rPr>
+        <w:t xml:space="preserve"> password </w:t>
+      </w:r>
+      <w:proofErr w:type="spellStart"/>
+      <w:r>
+        <w:rPr>
+          <w:sz w:val="22"/>
+          <w:szCs w:val="18"/>
+          <w:lang w:val="en-US"/>
+        </w:rPr>
+        <w:t>baru</w:t>
+      </w:r>
+      <w:proofErr w:type="spellEnd"/>
+      <w:r>
+        <w:rPr>
+          <w:sz w:val="22"/>
+          <w:szCs w:val="18"/>
+          <w:lang w:val="en-US"/>
+        </w:rPr>
+        <w:t xml:space="preserve"> </w:t>
+      </w:r>
+      <w:proofErr w:type="spellStart"/>
+      <w:r>
+        <w:rPr>
+          <w:sz w:val="22"/>
+          <w:szCs w:val="18"/>
+          <w:lang w:val="en-US"/>
+        </w:rPr>
+        <w:t>sekaligus</w:t>
+      </w:r>
+      <w:proofErr w:type="spellEnd"/>
+      <w:r>
+        <w:rPr>
+          <w:sz w:val="22"/>
+          <w:szCs w:val="18"/>
+          <w:lang w:val="en-US"/>
+        </w:rPr>
+        <w:t xml:space="preserve"> proses </w:t>
+      </w:r>
+      <w:proofErr w:type="spellStart"/>
+      <w:r>
+        <w:rPr>
+          <w:sz w:val="22"/>
+          <w:szCs w:val="18"/>
+          <w:lang w:val="en-US"/>
+        </w:rPr>
+        <w:t>ganti</w:t>
+      </w:r>
+      <w:proofErr w:type="spellEnd"/>
+      <w:r>
+        <w:rPr>
+          <w:sz w:val="22"/>
+          <w:szCs w:val="18"/>
+          <w:lang w:val="en-US"/>
+        </w:rPr>
+        <w:t xml:space="preserve"> password </w:t>
+      </w:r>
+    </w:p>
+    <w:p>
+      <w:pPr>
+        <w:spacing w:line="360" w:lineRule="auto"/>
+        <w:ind w:firstLine="426"/>
+        <w:jc w:val="center"/>
+        <w:rPr>
+          <w:sz w:val="22"/>
+          <w:szCs w:val="18"/>
+          <w:lang w:val="en-US"/>
+        </w:rPr>
+      </w:pPr>
     </w:p>
     <w:p>
       <w:pPr>
@@ -19049,128 +19308,7 @@
           <w:rFonts w:ascii="Courier New" w:hAnsi="Courier New" w:cs="Courier New"/>
           <w:sz w:val="20"/>
         </w:rPr>
-        <w:t xml:space="preserve">        });</w:t>
-      </w:r>
-    </w:p>
-    <w:p>
-      <w:pPr>
-        <w:spacing w:line="360" w:lineRule="auto"/>
-        <w:ind w:firstLine="426"/>
-        <w:jc w:val="center"/>
-        <w:rPr>
-          <w:sz w:val="22"/>
-          <w:szCs w:val="18"/>
-          <w:lang w:val="en-US"/>
-        </w:rPr>
-      </w:pPr>
-      <w:r>
-        <w:rPr>
-          <w:b/>
-          <w:bCs/>
-          <w:i/>
-          <w:iCs/>
-          <w:sz w:val="22"/>
-          <w:szCs w:val="18"/>
-        </w:rPr>
-        <w:t>Listing</w:t>
-      </w:r>
-      <w:r>
-        <w:rPr>
-          <w:b/>
-          <w:bCs/>
-          <w:sz w:val="22"/>
-          <w:szCs w:val="18"/>
-        </w:rPr>
-        <w:t xml:space="preserve"> Program 2.</w:t>
-      </w:r>
-      <w:r>
-        <w:rPr>
-          <w:b/>
-          <w:bCs/>
-          <w:sz w:val="22"/>
-          <w:szCs w:val="18"/>
-          <w:lang w:val="en-US"/>
-        </w:rPr>
-        <w:t>12</w:t>
-      </w:r>
-      <w:r>
-        <w:rPr>
-          <w:sz w:val="22"/>
-          <w:szCs w:val="18"/>
-        </w:rPr>
-        <w:t xml:space="preserve"> </w:t>
-      </w:r>
-      <w:proofErr w:type="spellStart"/>
-      <w:r>
-        <w:rPr>
-          <w:sz w:val="22"/>
-          <w:szCs w:val="18"/>
-          <w:lang w:val="en-US"/>
-        </w:rPr>
-        <w:t>Memeriksa</w:t>
-      </w:r>
-      <w:proofErr w:type="spellEnd"/>
-      <w:r>
-        <w:rPr>
-          <w:sz w:val="22"/>
-          <w:szCs w:val="18"/>
-          <w:lang w:val="en-US"/>
-        </w:rPr>
-        <w:t xml:space="preserve"> password </w:t>
-      </w:r>
-      <w:proofErr w:type="spellStart"/>
-      <w:r>
-        <w:rPr>
-          <w:sz w:val="22"/>
-          <w:szCs w:val="18"/>
-          <w:lang w:val="en-US"/>
-        </w:rPr>
-        <w:t>baru</w:t>
-      </w:r>
-      <w:proofErr w:type="spellEnd"/>
-      <w:r>
-        <w:rPr>
-          <w:sz w:val="22"/>
-          <w:szCs w:val="18"/>
-          <w:lang w:val="en-US"/>
-        </w:rPr>
-        <w:t xml:space="preserve"> </w:t>
-      </w:r>
-      <w:proofErr w:type="spellStart"/>
-      <w:r>
-        <w:rPr>
-          <w:sz w:val="22"/>
-          <w:szCs w:val="18"/>
-          <w:lang w:val="en-US"/>
-        </w:rPr>
-        <w:t>sekaligus</w:t>
-      </w:r>
-      <w:proofErr w:type="spellEnd"/>
-      <w:r>
-        <w:rPr>
-          <w:sz w:val="22"/>
-          <w:szCs w:val="18"/>
-          <w:lang w:val="en-US"/>
-        </w:rPr>
-        <w:t xml:space="preserve"> proses </w:t>
-      </w:r>
-      <w:proofErr w:type="spellStart"/>
-      <w:r>
-        <w:rPr>
-          <w:sz w:val="22"/>
-          <w:szCs w:val="18"/>
-          <w:lang w:val="en-US"/>
-        </w:rPr>
-        <w:t>ganti</w:t>
-      </w:r>
-      <w:proofErr w:type="spellEnd"/>
-      <w:r>
-        <w:rPr>
-          <w:sz w:val="22"/>
-          <w:szCs w:val="18"/>
-          <w:lang w:val="en-US"/>
-        </w:rPr>
-        <w:t xml:space="preserve"> password </w:t>
+        <w:t>viewnya.tabel.addMouseListener(new MouseAdapter() {</w:t>
       </w:r>
     </w:p>
     <w:p>
@@ -19193,7 +19331,7 @@
           <w:rFonts w:ascii="Courier New" w:hAnsi="Courier New" w:cs="Courier New"/>
           <w:sz w:val="20"/>
         </w:rPr>
-        <w:t>viewnya.tabel.addMouseListener(new MouseAdapter() {</w:t>
+        <w:t xml:space="preserve">    @Override</w:t>
       </w:r>
     </w:p>
     <w:p>
@@ -19216,7 +19354,7 @@
           <w:rFonts w:ascii="Courier New" w:hAnsi="Courier New" w:cs="Courier New"/>
           <w:sz w:val="20"/>
         </w:rPr>
-        <w:t xml:space="preserve">    @Override</w:t>
+        <w:t xml:space="preserve">    public void mouseClicked(MouseEvent me) {</w:t>
       </w:r>
     </w:p>
     <w:p>
@@ -19239,7 +19377,7 @@
           <w:rFonts w:ascii="Courier New" w:hAnsi="Courier New" w:cs="Courier New"/>
           <w:sz w:val="20"/>
         </w:rPr>
-        <w:t xml:space="preserve">    public void mouseClicked(MouseEvent me) {</w:t>
+        <w:t xml:space="preserve">         super.mouseClicked(me);</w:t>
       </w:r>
     </w:p>
     <w:p>
@@ -19262,7 +19400,7 @@
           <w:rFonts w:ascii="Courier New" w:hAnsi="Courier New" w:cs="Courier New"/>
           <w:sz w:val="20"/>
         </w:rPr>
-        <w:t xml:space="preserve">         super.mouseClicked(me);</w:t>
+        <w:t xml:space="preserve">         baris = viewnya.tabel.getSelectedRow();</w:t>
       </w:r>
     </w:p>
     <w:p>
@@ -19285,7 +19423,22 @@
           <w:rFonts w:ascii="Courier New" w:hAnsi="Courier New" w:cs="Courier New"/>
           <w:sz w:val="20"/>
         </w:rPr>
-        <w:t xml:space="preserve">         baris = viewnya.tabel.getSelectedRow();</w:t>
+        <w:t xml:space="preserve">        </w:t>
+      </w:r>
+      <w:r>
+        <w:rPr>
+          <w:rFonts w:ascii="Courier New" w:hAnsi="Courier New" w:cs="Courier New"/>
+          <w:sz w:val="20"/>
+          <w:lang w:val="en-US"/>
+        </w:rPr>
+        <w:t xml:space="preserve"> </w:t>
+      </w:r>
+      <w:r>
+        <w:rPr>
+          <w:rFonts w:ascii="Courier New" w:hAnsi="Courier New" w:cs="Courier New"/>
+          <w:sz w:val="20"/>
+        </w:rPr>
+        <w:t>dataterpilih = viewnya.tabel.getValueAt(baris, 0).toString();</w:t>
       </w:r>
     </w:p>
     <w:p>
@@ -19308,23 +19461,7 @@
           <w:rFonts w:ascii="Courier New" w:hAnsi="Courier New" w:cs="Courier New"/>
           <w:sz w:val="20"/>
         </w:rPr>
-        <w:lastRenderedPageBreak/>
-        <w:t xml:space="preserve">        </w:t>
-      </w:r>
-      <w:r>
-        <w:rPr>
-          <w:rFonts w:ascii="Courier New" w:hAnsi="Courier New" w:cs="Courier New"/>
-          <w:sz w:val="20"/>
-          <w:lang w:val="en-US"/>
-        </w:rPr>
-        <w:t xml:space="preserve"> </w:t>
-      </w:r>
-      <w:r>
-        <w:rPr>
-          <w:rFonts w:ascii="Courier New" w:hAnsi="Courier New" w:cs="Courier New"/>
-          <w:sz w:val="20"/>
-        </w:rPr>
-        <w:t>dataterpilih = viewnya.tabel.getValueAt(baris, 0).toString();</w:t>
+        <w:t xml:space="preserve">         JOptionPane.showMessageDialog(null, "cek Film");</w:t>
       </w:r>
     </w:p>
     <w:p>
@@ -19342,13 +19479,6 @@
           <w:sz w:val="20"/>
         </w:rPr>
       </w:pPr>
-      <w:r>
-        <w:rPr>
-          <w:rFonts w:ascii="Courier New" w:hAnsi="Courier New" w:cs="Courier New"/>
-          <w:sz w:val="20"/>
-        </w:rPr>
-        <w:t xml:space="preserve">         JOptionPane.showMessageDialog(null, "cek Film");</w:t>
-      </w:r>
     </w:p>
     <w:p>
       <w:pPr>
@@ -19397,6 +19527,13 @@
           <w:sz w:val="20"/>
         </w:rPr>
       </w:pPr>
+      <w:r>
+        <w:rPr>
+          <w:rFonts w:ascii="Courier New" w:hAnsi="Courier New" w:cs="Courier New"/>
+          <w:sz w:val="20"/>
+        </w:rPr>
+        <w:t xml:space="preserve">         MVCFilmDetail detail = new MVCFilmDetail(dataterpilih);</w:t>
+      </w:r>
     </w:p>
     <w:p>
       <w:pPr>
@@ -19418,7 +19555,7 @@
           <w:rFonts w:ascii="Courier New" w:hAnsi="Courier New" w:cs="Courier New"/>
           <w:sz w:val="20"/>
         </w:rPr>
-        <w:t xml:space="preserve">         MVCFilmDetail detail = new MVCFilmDetail(dataterpilih);</w:t>
+        <w:t xml:space="preserve">            }</w:t>
       </w:r>
     </w:p>
     <w:p>
@@ -19441,7 +19578,161 @@
           <w:rFonts w:ascii="Courier New" w:hAnsi="Courier New" w:cs="Courier New"/>
           <w:sz w:val="20"/>
         </w:rPr>
-        <w:t xml:space="preserve">            }</w:t>
+        <w:t xml:space="preserve">        });</w:t>
+      </w:r>
+    </w:p>
+    <w:p>
+      <w:pPr>
+        <w:spacing w:line="360" w:lineRule="auto"/>
+        <w:ind w:firstLine="426"/>
+        <w:jc w:val="center"/>
+        <w:rPr>
+          <w:sz w:val="22"/>
+          <w:szCs w:val="18"/>
+          <w:lang w:val="en-US"/>
+        </w:rPr>
+      </w:pPr>
+      <w:r>
+        <w:rPr>
+          <w:b/>
+          <w:bCs/>
+          <w:i/>
+          <w:iCs/>
+          <w:sz w:val="22"/>
+          <w:szCs w:val="18"/>
+        </w:rPr>
+        <w:t>Listing</w:t>
+      </w:r>
+      <w:r>
+        <w:rPr>
+          <w:b/>
+          <w:bCs/>
+          <w:sz w:val="22"/>
+          <w:szCs w:val="18"/>
+        </w:rPr>
+        <w:t xml:space="preserve"> Program 2.</w:t>
+      </w:r>
+      <w:r>
+        <w:rPr>
+          <w:b/>
+          <w:bCs/>
+          <w:sz w:val="22"/>
+          <w:szCs w:val="18"/>
+          <w:lang w:val="en-US"/>
+        </w:rPr>
+        <w:t>13</w:t>
+      </w:r>
+      <w:r>
+        <w:rPr>
+          <w:sz w:val="22"/>
+          <w:szCs w:val="18"/>
+        </w:rPr>
+        <w:t xml:space="preserve"> </w:t>
+      </w:r>
+      <w:r>
+        <w:rPr>
+          <w:sz w:val="22"/>
+          <w:szCs w:val="18"/>
+          <w:lang w:val="en-US"/>
+        </w:rPr>
+        <w:t xml:space="preserve">Proses </w:t>
+      </w:r>
+      <w:proofErr w:type="spellStart"/>
+      <w:r>
+        <w:rPr>
+          <w:sz w:val="22"/>
+          <w:szCs w:val="18"/>
+          <w:lang w:val="en-US"/>
+        </w:rPr>
+        <w:t>klik</w:t>
+      </w:r>
+      <w:proofErr w:type="spellEnd"/>
+      <w:r>
+        <w:rPr>
+          <w:sz w:val="22"/>
+          <w:szCs w:val="18"/>
+          <w:lang w:val="en-US"/>
+        </w:rPr>
+        <w:t xml:space="preserve"> </w:t>
+      </w:r>
+      <w:proofErr w:type="spellStart"/>
+      <w:r>
+        <w:rPr>
+          <w:sz w:val="22"/>
+          <w:szCs w:val="18"/>
+          <w:lang w:val="en-US"/>
+        </w:rPr>
+        <w:t>judul</w:t>
+      </w:r>
+      <w:proofErr w:type="spellEnd"/>
+      <w:r>
+        <w:rPr>
+          <w:sz w:val="22"/>
+          <w:szCs w:val="18"/>
+          <w:lang w:val="en-US"/>
+        </w:rPr>
+        <w:t xml:space="preserve"> film </w:t>
+      </w:r>
+      <w:proofErr w:type="spellStart"/>
+      <w:r>
+        <w:rPr>
+          <w:sz w:val="22"/>
+          <w:szCs w:val="18"/>
+          <w:lang w:val="en-US"/>
+        </w:rPr>
+        <w:t>untuk</w:t>
+      </w:r>
+      <w:proofErr w:type="spellEnd"/>
+      <w:r>
+        <w:rPr>
+          <w:sz w:val="22"/>
+          <w:szCs w:val="18"/>
+          <w:lang w:val="en-US"/>
+        </w:rPr>
+        <w:t xml:space="preserve"> </w:t>
+      </w:r>
+      <w:proofErr w:type="spellStart"/>
+      <w:r>
+        <w:rPr>
+          <w:sz w:val="22"/>
+          <w:szCs w:val="18"/>
+          <w:lang w:val="en-US"/>
+        </w:rPr>
+        <w:t>mengetahui</w:t>
+      </w:r>
+      <w:proofErr w:type="spellEnd"/>
+      <w:r>
+        <w:rPr>
+          <w:sz w:val="22"/>
+          <w:szCs w:val="18"/>
+          <w:lang w:val="en-US"/>
+        </w:rPr>
+        <w:t xml:space="preserve"> review orang lain dan detail film</w:t>
+      </w:r>
+      <w:r>
+        <w:rPr>
+          <w:sz w:val="22"/>
+          <w:szCs w:val="18"/>
+          <w:lang w:val="en-US"/>
+        </w:rPr>
+        <w:t xml:space="preserve"> </w:t>
+      </w:r>
+    </w:p>
+    <w:p>
+      <w:pPr>
+        <w:spacing w:after="200" w:line="276" w:lineRule="auto"/>
+        <w:jc w:val="left"/>
+        <w:rPr>
+          <w:rFonts w:ascii="Courier New" w:hAnsi="Courier New" w:cs="Courier New"/>
+          <w:sz w:val="20"/>
+        </w:rPr>
+      </w:pPr>
+      <w:r>
+        <w:rPr>
+          <w:rFonts w:ascii="Courier New" w:hAnsi="Courier New" w:cs="Courier New"/>
+          <w:sz w:val="20"/>
+        </w:rPr>
+        <w:br w:type="page"/>
       </w:r>
     </w:p>
     <w:p>
@@ -19464,144 +19755,8 @@
           <w:rFonts w:ascii="Courier New" w:hAnsi="Courier New" w:cs="Courier New"/>
           <w:sz w:val="20"/>
         </w:rPr>
-        <w:t xml:space="preserve">        });</w:t>
-      </w:r>
-    </w:p>
-    <w:p>
-      <w:pPr>
-        <w:spacing w:line="360" w:lineRule="auto"/>
-        <w:ind w:firstLine="426"/>
-        <w:jc w:val="center"/>
-        <w:rPr>
-          <w:sz w:val="22"/>
-          <w:szCs w:val="18"/>
-          <w:lang w:val="en-US"/>
-        </w:rPr>
-      </w:pPr>
-      <w:r>
-        <w:rPr>
-          <w:b/>
-          <w:bCs/>
-          <w:i/>
-          <w:iCs/>
-          <w:sz w:val="22"/>
-          <w:szCs w:val="18"/>
-        </w:rPr>
-        <w:t>Listing</w:t>
-      </w:r>
-      <w:r>
-        <w:rPr>
-          <w:b/>
-          <w:bCs/>
-          <w:sz w:val="22"/>
-          <w:szCs w:val="18"/>
-        </w:rPr>
-        <w:t xml:space="preserve"> Program 2.</w:t>
-      </w:r>
-      <w:r>
-        <w:rPr>
-          <w:b/>
-          <w:bCs/>
-          <w:sz w:val="22"/>
-          <w:szCs w:val="18"/>
-          <w:lang w:val="en-US"/>
-        </w:rPr>
-        <w:t>13</w:t>
-      </w:r>
-      <w:r>
-        <w:rPr>
-          <w:sz w:val="22"/>
-          <w:szCs w:val="18"/>
-        </w:rPr>
-        <w:t xml:space="preserve"> </w:t>
-      </w:r>
-      <w:r>
-        <w:rPr>
-          <w:sz w:val="22"/>
-          <w:szCs w:val="18"/>
-          <w:lang w:val="en-US"/>
-        </w:rPr>
-        <w:t xml:space="preserve">Proses </w:t>
-      </w:r>
-      <w:proofErr w:type="spellStart"/>
-      <w:r>
-        <w:rPr>
-          <w:sz w:val="22"/>
-          <w:szCs w:val="18"/>
-          <w:lang w:val="en-US"/>
-        </w:rPr>
-        <w:t>klik</w:t>
-      </w:r>
-      <w:proofErr w:type="spellEnd"/>
-      <w:r>
-        <w:rPr>
-          <w:sz w:val="22"/>
-          <w:szCs w:val="18"/>
-          <w:lang w:val="en-US"/>
-        </w:rPr>
-        <w:t xml:space="preserve"> </w:t>
-      </w:r>
-      <w:proofErr w:type="spellStart"/>
-      <w:r>
-        <w:rPr>
-          <w:sz w:val="22"/>
-          <w:szCs w:val="18"/>
-          <w:lang w:val="en-US"/>
-        </w:rPr>
-        <w:t>judul</w:t>
-      </w:r>
-      <w:proofErr w:type="spellEnd"/>
-      <w:r>
-        <w:rPr>
-          <w:sz w:val="22"/>
-          <w:szCs w:val="18"/>
-          <w:lang w:val="en-US"/>
-        </w:rPr>
-        <w:t xml:space="preserve"> film </w:t>
-      </w:r>
-      <w:proofErr w:type="spellStart"/>
-      <w:r>
-        <w:rPr>
-          <w:sz w:val="22"/>
-          <w:szCs w:val="18"/>
-          <w:lang w:val="en-US"/>
-        </w:rPr>
-        <w:t>untuk</w:t>
-      </w:r>
-      <w:proofErr w:type="spellEnd"/>
-      <w:r>
-        <w:rPr>
-          <w:sz w:val="22"/>
-          <w:szCs w:val="18"/>
-          <w:lang w:val="en-US"/>
-        </w:rPr>
-        <w:t xml:space="preserve"> </w:t>
-      </w:r>
-      <w:proofErr w:type="spellStart"/>
-      <w:r>
-        <w:rPr>
-          <w:sz w:val="22"/>
-          <w:szCs w:val="18"/>
-          <w:lang w:val="en-US"/>
-        </w:rPr>
-        <w:t>mengetahui</w:t>
-      </w:r>
-      <w:proofErr w:type="spellEnd"/>
-      <w:r>
-        <w:rPr>
-          <w:sz w:val="22"/>
-          <w:szCs w:val="18"/>
-          <w:lang w:val="en-US"/>
-        </w:rPr>
-        <w:t xml:space="preserve"> review orang lain dan detail film</w:t>
-      </w:r>
-      <w:r>
-        <w:rPr>
-          <w:sz w:val="22"/>
-          <w:szCs w:val="18"/>
-          <w:lang w:val="en-US"/>
-        </w:rPr>
-        <w:t xml:space="preserve"> </w:t>
+        <w:lastRenderedPageBreak/>
+        <w:t>public String[] tampilkanData(String id_movie){</w:t>
       </w:r>
     </w:p>
     <w:p>
@@ -19624,7 +19779,7 @@
           <w:rFonts w:ascii="Courier New" w:hAnsi="Courier New" w:cs="Courier New"/>
           <w:sz w:val="20"/>
         </w:rPr>
-        <w:t>public String[] tampilkanData(String id_movie){</w:t>
+        <w:t xml:space="preserve">     try {</w:t>
       </w:r>
     </w:p>
     <w:p>
@@ -19647,7 +19802,7 @@
           <w:rFonts w:ascii="Courier New" w:hAnsi="Courier New" w:cs="Courier New"/>
           <w:sz w:val="20"/>
         </w:rPr>
-        <w:t xml:space="preserve">     try {</w:t>
+        <w:t xml:space="preserve">         int jmlData=0;</w:t>
       </w:r>
     </w:p>
     <w:p>
@@ -19670,7 +19825,7 @@
           <w:rFonts w:ascii="Courier New" w:hAnsi="Courier New" w:cs="Courier New"/>
           <w:sz w:val="20"/>
         </w:rPr>
-        <w:t xml:space="preserve">         int jmlData=0;</w:t>
+        <w:t xml:space="preserve">         String data[] = new String[6];</w:t>
       </w:r>
     </w:p>
     <w:p>
@@ -19693,7 +19848,7 @@
           <w:rFonts w:ascii="Courier New" w:hAnsi="Courier New" w:cs="Courier New"/>
           <w:sz w:val="20"/>
         </w:rPr>
-        <w:t xml:space="preserve">         String data[] = new String[6];</w:t>
+        <w:t xml:space="preserve">         String query = "SELECT * FROM `movie` WHERE `id_movie`= '"+id_movie+"'";</w:t>
       </w:r>
     </w:p>
     <w:p>
@@ -19716,7 +19871,7 @@
           <w:rFonts w:ascii="Courier New" w:hAnsi="Courier New" w:cs="Courier New"/>
           <w:sz w:val="20"/>
         </w:rPr>
-        <w:t xml:space="preserve">         String query = "SELECT * FROM `movie` WHERE `id_movie`= '"+id_movie+"'";</w:t>
+        <w:t xml:space="preserve">            statement = (Statement)koneksi.createStatement();</w:t>
       </w:r>
     </w:p>
     <w:p>
@@ -19739,7 +19894,7 @@
           <w:rFonts w:ascii="Courier New" w:hAnsi="Courier New" w:cs="Courier New"/>
           <w:sz w:val="20"/>
         </w:rPr>
-        <w:t xml:space="preserve">            statement = (Statement)koneksi.createStatement();</w:t>
+        <w:t xml:space="preserve">            ResultSet resultSet = statement.executeQuery(query);</w:t>
       </w:r>
     </w:p>
     <w:p>
@@ -19762,7 +19917,7 @@
           <w:rFonts w:ascii="Courier New" w:hAnsi="Courier New" w:cs="Courier New"/>
           <w:sz w:val="20"/>
         </w:rPr>
-        <w:t xml:space="preserve">            ResultSet resultSet = statement.executeQuery(query);</w:t>
+        <w:t xml:space="preserve">            </w:t>
       </w:r>
     </w:p>
     <w:p>
@@ -19785,7 +19940,7 @@
           <w:rFonts w:ascii="Courier New" w:hAnsi="Courier New" w:cs="Courier New"/>
           <w:sz w:val="20"/>
         </w:rPr>
-        <w:t xml:space="preserve">            </w:t>
+        <w:t xml:space="preserve">            while (resultSet.next()){</w:t>
       </w:r>
     </w:p>
     <w:p>
@@ -19808,7 +19963,7 @@
           <w:rFonts w:ascii="Courier New" w:hAnsi="Courier New" w:cs="Courier New"/>
           <w:sz w:val="20"/>
         </w:rPr>
-        <w:t xml:space="preserve">            while (resultSet.next()){</w:t>
+        <w:t xml:space="preserve">                data[0] = resultSet.getString("id_movie");    </w:t>
       </w:r>
     </w:p>
     <w:p>
@@ -19831,7 +19986,7 @@
           <w:rFonts w:ascii="Courier New" w:hAnsi="Courier New" w:cs="Courier New"/>
           <w:sz w:val="20"/>
         </w:rPr>
-        <w:t xml:space="preserve">                data[0] = resultSet.getString("id_movie");    </w:t>
+        <w:t xml:space="preserve">                data[1] = resultSet.getString("durasi");</w:t>
       </w:r>
     </w:p>
     <w:p>
@@ -19854,7 +20009,7 @@
           <w:rFonts w:ascii="Courier New" w:hAnsi="Courier New" w:cs="Courier New"/>
           <w:sz w:val="20"/>
         </w:rPr>
-        <w:t xml:space="preserve">                data[1] = resultSet.getString("durasi");</w:t>
+        <w:t xml:space="preserve">                data[2] = resultSet.getString("judul");</w:t>
       </w:r>
     </w:p>
     <w:p>
@@ -19877,7 +20032,7 @@
           <w:rFonts w:ascii="Courier New" w:hAnsi="Courier New" w:cs="Courier New"/>
           <w:sz w:val="20"/>
         </w:rPr>
-        <w:t xml:space="preserve">                data[2] = resultSet.getString("judul");</w:t>
+        <w:t xml:space="preserve">                data[3] = resultSet.getString("genre");</w:t>
       </w:r>
     </w:p>
     <w:p>
@@ -19900,7 +20055,7 @@
           <w:rFonts w:ascii="Courier New" w:hAnsi="Courier New" w:cs="Courier New"/>
           <w:sz w:val="20"/>
         </w:rPr>
-        <w:t xml:space="preserve">                data[3] = resultSet.getString("genre");</w:t>
+        <w:t xml:space="preserve">                data[4] = resultSet.getString("sutradara");</w:t>
       </w:r>
     </w:p>
     <w:p>
@@ -19923,7 +20078,7 @@
           <w:rFonts w:ascii="Courier New" w:hAnsi="Courier New" w:cs="Courier New"/>
           <w:sz w:val="20"/>
         </w:rPr>
-        <w:t xml:space="preserve">                data[4] = resultSet.getString("sutradara");</w:t>
+        <w:t xml:space="preserve">                data[5] = resultSet.getString("nilai");</w:t>
       </w:r>
     </w:p>
     <w:p>
@@ -19946,7 +20101,7 @@
           <w:rFonts w:ascii="Courier New" w:hAnsi="Courier New" w:cs="Courier New"/>
           <w:sz w:val="20"/>
         </w:rPr>
-        <w:t xml:space="preserve">                data[5] = resultSet.getString("nilai");</w:t>
+        <w:t xml:space="preserve">            }</w:t>
       </w:r>
     </w:p>
     <w:p>
@@ -19969,7 +20124,7 @@
           <w:rFonts w:ascii="Courier New" w:hAnsi="Courier New" w:cs="Courier New"/>
           <w:sz w:val="20"/>
         </w:rPr>
-        <w:t xml:space="preserve">            }</w:t>
+        <w:t xml:space="preserve">            return data;</w:t>
       </w:r>
     </w:p>
     <w:p>
@@ -19992,7 +20147,7 @@
           <w:rFonts w:ascii="Courier New" w:hAnsi="Courier New" w:cs="Courier New"/>
           <w:sz w:val="20"/>
         </w:rPr>
-        <w:t xml:space="preserve">            return data;</w:t>
+        <w:t xml:space="preserve">        } catch (Exception errorTampil) {</w:t>
       </w:r>
     </w:p>
     <w:p>
@@ -20015,7 +20170,7 @@
           <w:rFonts w:ascii="Courier New" w:hAnsi="Courier New" w:cs="Courier New"/>
           <w:sz w:val="20"/>
         </w:rPr>
-        <w:t xml:space="preserve">        } catch (Exception errorTampil) {</w:t>
+        <w:t xml:space="preserve">            JOptionPane.showMessageDialog(null, errorTampil.getMessage(),"Hasil",JOptionPane.ERROR_MESSAGE);</w:t>
       </w:r>
     </w:p>
     <w:p>
@@ -20038,7 +20193,7 @@
           <w:rFonts w:ascii="Courier New" w:hAnsi="Courier New" w:cs="Courier New"/>
           <w:sz w:val="20"/>
         </w:rPr>
-        <w:t xml:space="preserve">            JOptionPane.showMessageDialog(null, errorTampil.getMessage(),"Hasil",JOptionPane.ERROR_MESSAGE);</w:t>
+        <w:t xml:space="preserve">            return null;</w:t>
       </w:r>
     </w:p>
     <w:p>
@@ -20061,7 +20216,7 @@
           <w:rFonts w:ascii="Courier New" w:hAnsi="Courier New" w:cs="Courier New"/>
           <w:sz w:val="20"/>
         </w:rPr>
-        <w:t xml:space="preserve">            return null;</w:t>
+        <w:t xml:space="preserve">        }</w:t>
       </w:r>
     </w:p>
     <w:p>
@@ -20084,8 +20239,80 @@
           <w:rFonts w:ascii="Courier New" w:hAnsi="Courier New" w:cs="Courier New"/>
           <w:sz w:val="20"/>
         </w:rPr>
-        <w:t xml:space="preserve">        }</w:t>
-      </w:r>
+        <w:t xml:space="preserve">    }</w:t>
+      </w:r>
+    </w:p>
+    <w:p>
+      <w:pPr>
+        <w:spacing w:line="360" w:lineRule="auto"/>
+        <w:ind w:firstLine="426"/>
+        <w:jc w:val="center"/>
+        <w:rPr>
+          <w:sz w:val="22"/>
+          <w:szCs w:val="18"/>
+          <w:lang w:val="en-US"/>
+        </w:rPr>
+      </w:pPr>
+      <w:r>
+        <w:rPr>
+          <w:b/>
+          <w:bCs/>
+          <w:i/>
+          <w:iCs/>
+          <w:sz w:val="22"/>
+          <w:szCs w:val="18"/>
+        </w:rPr>
+        <w:t>Listing</w:t>
+      </w:r>
+      <w:r>
+        <w:rPr>
+          <w:b/>
+          <w:bCs/>
+          <w:sz w:val="22"/>
+          <w:szCs w:val="18"/>
+        </w:rPr>
+        <w:t xml:space="preserve"> Program 2.</w:t>
+      </w:r>
+      <w:r>
+        <w:rPr>
+          <w:b/>
+          <w:bCs/>
+          <w:sz w:val="22"/>
+          <w:szCs w:val="18"/>
+          <w:lang w:val="en-US"/>
+        </w:rPr>
+        <w:t xml:space="preserve">14 </w:t>
+      </w:r>
+      <w:proofErr w:type="spellStart"/>
+      <w:r>
+        <w:rPr>
+          <w:sz w:val="22"/>
+          <w:szCs w:val="18"/>
+          <w:lang w:val="en-US"/>
+        </w:rPr>
+        <w:t>Menampilkan</w:t>
+      </w:r>
+      <w:proofErr w:type="spellEnd"/>
+      <w:r>
+        <w:rPr>
+          <w:sz w:val="22"/>
+          <w:szCs w:val="18"/>
+          <w:lang w:val="en-US"/>
+        </w:rPr>
+        <w:t xml:space="preserve"> detail film</w:t>
+      </w:r>
+    </w:p>
+    <w:p>
+      <w:pPr>
+        <w:spacing w:line="360" w:lineRule="auto"/>
+        <w:ind w:firstLine="426"/>
+        <w:jc w:val="center"/>
+        <w:rPr>
+          <w:sz w:val="22"/>
+          <w:szCs w:val="18"/>
+          <w:lang w:val="en-US"/>
+        </w:rPr>
+      </w:pPr>
     </w:p>
     <w:p>
       <w:pPr>
@@ -20107,80 +20334,8 @@
           <w:rFonts w:ascii="Courier New" w:hAnsi="Courier New" w:cs="Courier New"/>
           <w:sz w:val="20"/>
         </w:rPr>
-        <w:t xml:space="preserve">    }</w:t>
-      </w:r>
-    </w:p>
-    <w:p>
-      <w:pPr>
-        <w:spacing w:line="360" w:lineRule="auto"/>
-        <w:ind w:firstLine="426"/>
-        <w:jc w:val="center"/>
-        <w:rPr>
-          <w:sz w:val="22"/>
-          <w:szCs w:val="18"/>
-          <w:lang w:val="en-US"/>
-        </w:rPr>
-      </w:pPr>
-      <w:r>
-        <w:rPr>
-          <w:b/>
-          <w:bCs/>
-          <w:i/>
-          <w:iCs/>
-          <w:sz w:val="22"/>
-          <w:szCs w:val="18"/>
-        </w:rPr>
-        <w:t>Listing</w:t>
-      </w:r>
-      <w:r>
-        <w:rPr>
-          <w:b/>
-          <w:bCs/>
-          <w:sz w:val="22"/>
-          <w:szCs w:val="18"/>
-        </w:rPr>
-        <w:t xml:space="preserve"> Program 2.</w:t>
-      </w:r>
-      <w:r>
-        <w:rPr>
-          <w:b/>
-          <w:bCs/>
-          <w:sz w:val="22"/>
-          <w:szCs w:val="18"/>
-          <w:lang w:val="en-US"/>
-        </w:rPr>
-        <w:t xml:space="preserve">14 </w:t>
-      </w:r>
-      <w:proofErr w:type="spellStart"/>
-      <w:r>
-        <w:rPr>
-          <w:sz w:val="22"/>
-          <w:szCs w:val="18"/>
-          <w:lang w:val="en-US"/>
-        </w:rPr>
-        <w:t>Menampilkan</w:t>
-      </w:r>
-      <w:proofErr w:type="spellEnd"/>
-      <w:r>
-        <w:rPr>
-          <w:sz w:val="22"/>
-          <w:szCs w:val="18"/>
-          <w:lang w:val="en-US"/>
-        </w:rPr>
-        <w:t xml:space="preserve"> detail film</w:t>
-      </w:r>
-    </w:p>
-    <w:p>
-      <w:pPr>
-        <w:spacing w:line="360" w:lineRule="auto"/>
-        <w:ind w:firstLine="426"/>
-        <w:jc w:val="center"/>
-        <w:rPr>
-          <w:sz w:val="22"/>
-          <w:szCs w:val="18"/>
-          <w:lang w:val="en-US"/>
-        </w:rPr>
-      </w:pPr>
+        <w:t>public String[][] tampilkanReview(String id_movie){</w:t>
+      </w:r>
     </w:p>
     <w:p>
       <w:pPr>
@@ -20202,7 +20357,7 @@
           <w:rFonts w:ascii="Courier New" w:hAnsi="Courier New" w:cs="Courier New"/>
           <w:sz w:val="20"/>
         </w:rPr>
-        <w:t>public String[][] tampilkanReview(String id_movie){</w:t>
+        <w:t xml:space="preserve">        try {</w:t>
       </w:r>
     </w:p>
     <w:p>
@@ -20225,7 +20380,7 @@
           <w:rFonts w:ascii="Courier New" w:hAnsi="Courier New" w:cs="Courier New"/>
           <w:sz w:val="20"/>
         </w:rPr>
-        <w:t xml:space="preserve">        try {</w:t>
+        <w:t xml:space="preserve">          int dataReview = 0;</w:t>
       </w:r>
     </w:p>
     <w:p>
@@ -20248,7 +20403,7 @@
           <w:rFonts w:ascii="Courier New" w:hAnsi="Courier New" w:cs="Courier New"/>
           <w:sz w:val="20"/>
         </w:rPr>
-        <w:t xml:space="preserve">          int dataReview = 0;</w:t>
+        <w:t xml:space="preserve">          String data[][] = new String[banyaknyaReview(id_movie)][3];</w:t>
       </w:r>
     </w:p>
     <w:p>
@@ -20271,7 +20426,7 @@
           <w:rFonts w:ascii="Courier New" w:hAnsi="Courier New" w:cs="Courier New"/>
           <w:sz w:val="20"/>
         </w:rPr>
-        <w:t xml:space="preserve">          String data[][] = new String[banyaknyaReview(id_movie)][3];</w:t>
+        <w:t xml:space="preserve">          String query = "Select * from `review` WHERE `id_movie`= '"+id_movie+"'";</w:t>
       </w:r>
     </w:p>
     <w:p>
@@ -20294,7 +20449,7 @@
           <w:rFonts w:ascii="Courier New" w:hAnsi="Courier New" w:cs="Courier New"/>
           <w:sz w:val="20"/>
         </w:rPr>
-        <w:t xml:space="preserve">          String query = "Select * from `review` WHERE `id_movie`= '"+id_movie+"'";</w:t>
+        <w:t xml:space="preserve">            ResultSet resultSet = statement.executeQuery(query);</w:t>
       </w:r>
     </w:p>
     <w:p>
@@ -20317,7 +20472,7 @@
           <w:rFonts w:ascii="Courier New" w:hAnsi="Courier New" w:cs="Courier New"/>
           <w:sz w:val="20"/>
         </w:rPr>
-        <w:t xml:space="preserve">            ResultSet resultSet = statement.executeQuery(query);</w:t>
+        <w:t xml:space="preserve">            while (resultSet.next()){</w:t>
       </w:r>
     </w:p>
     <w:p>
@@ -20340,7 +20495,7 @@
           <w:rFonts w:ascii="Courier New" w:hAnsi="Courier New" w:cs="Courier New"/>
           <w:sz w:val="20"/>
         </w:rPr>
-        <w:t xml:space="preserve">            while (resultSet.next()){</w:t>
+        <w:t xml:space="preserve">                data[dataReview][0] = resultSet.getString("username");</w:t>
       </w:r>
     </w:p>
     <w:p>
@@ -20363,7 +20518,7 @@
           <w:rFonts w:ascii="Courier New" w:hAnsi="Courier New" w:cs="Courier New"/>
           <w:sz w:val="20"/>
         </w:rPr>
-        <w:t xml:space="preserve">                data[dataReview][0] = resultSet.getString("username");</w:t>
+        <w:t xml:space="preserve">                data[dataReview][1] = resultSet.getString("keseluruhan");</w:t>
       </w:r>
     </w:p>
     <w:p>
@@ -20386,7 +20541,7 @@
           <w:rFonts w:ascii="Courier New" w:hAnsi="Courier New" w:cs="Courier New"/>
           <w:sz w:val="20"/>
         </w:rPr>
-        <w:t xml:space="preserve">                data[dataReview][1] = resultSet.getString("keseluruhan");</w:t>
+        <w:t xml:space="preserve">                data[dataReview][2] = resultSet.getString("review");</w:t>
       </w:r>
     </w:p>
     <w:p>
@@ -20409,7 +20564,7 @@
           <w:rFonts w:ascii="Courier New" w:hAnsi="Courier New" w:cs="Courier New"/>
           <w:sz w:val="20"/>
         </w:rPr>
-        <w:t xml:space="preserve">                data[dataReview][2] = resultSet.getString("review");</w:t>
+        <w:t xml:space="preserve">                dataReview++;</w:t>
       </w:r>
     </w:p>
     <w:p>
@@ -20432,7 +20587,7 @@
           <w:rFonts w:ascii="Courier New" w:hAnsi="Courier New" w:cs="Courier New"/>
           <w:sz w:val="20"/>
         </w:rPr>
-        <w:t xml:space="preserve">                dataReview++;</w:t>
+        <w:t xml:space="preserve">            }</w:t>
       </w:r>
     </w:p>
     <w:p>
@@ -20455,7 +20610,7 @@
           <w:rFonts w:ascii="Courier New" w:hAnsi="Courier New" w:cs="Courier New"/>
           <w:sz w:val="20"/>
         </w:rPr>
-        <w:t xml:space="preserve">            }</w:t>
+        <w:t xml:space="preserve">            return data;</w:t>
       </w:r>
     </w:p>
     <w:p>
@@ -20478,7 +20633,7 @@
           <w:rFonts w:ascii="Courier New" w:hAnsi="Courier New" w:cs="Courier New"/>
           <w:sz w:val="20"/>
         </w:rPr>
-        <w:t xml:space="preserve">            return data;</w:t>
+        <w:t xml:space="preserve">        } catch (Exception errorTampil) {</w:t>
       </w:r>
     </w:p>
     <w:p>
@@ -20501,7 +20656,7 @@
           <w:rFonts w:ascii="Courier New" w:hAnsi="Courier New" w:cs="Courier New"/>
           <w:sz w:val="20"/>
         </w:rPr>
-        <w:t xml:space="preserve">        } catch (Exception errorTampil) {</w:t>
+        <w:t xml:space="preserve">            JOptionPane.showMessageDialog(null, errorTampil.getMessage(),"Hasil",JOptionPane.ERROR_MESSAGE);</w:t>
       </w:r>
     </w:p>
     <w:p>
@@ -20524,8 +20679,7 @@
           <w:rFonts w:ascii="Courier New" w:hAnsi="Courier New" w:cs="Courier New"/>
           <w:sz w:val="20"/>
         </w:rPr>
-        <w:lastRenderedPageBreak/>
-        <w:t xml:space="preserve">            JOptionPane.showMessageDialog(null, errorTampil.getMessage(),"Hasil",JOptionPane.ERROR_MESSAGE);</w:t>
+        <w:t xml:space="preserve">            return null;</w:t>
       </w:r>
     </w:p>
     <w:p>
@@ -20548,7 +20702,7 @@
           <w:rFonts w:ascii="Courier New" w:hAnsi="Courier New" w:cs="Courier New"/>
           <w:sz w:val="20"/>
         </w:rPr>
-        <w:t xml:space="preserve">            return null;</w:t>
+        <w:t xml:space="preserve">        }</w:t>
       </w:r>
     </w:p>
     <w:p>
@@ -20571,29 +20725,6 @@
           <w:rFonts w:ascii="Courier New" w:hAnsi="Courier New" w:cs="Courier New"/>
           <w:sz w:val="20"/>
         </w:rPr>
-        <w:t xml:space="preserve">        }</w:t>
-      </w:r>
-    </w:p>
-    <w:p>
-      <w:pPr>
-        <w:pBdr>
-          <w:top w:val="single" w:sz="4" w:space="1" w:color="auto"/>
-          <w:left w:val="single" w:sz="4" w:space="4" w:color="auto"/>
-          <w:bottom w:val="single" w:sz="4" w:space="1" w:color="auto"/>
-          <w:right w:val="single" w:sz="4" w:space="4" w:color="auto"/>
-        </w:pBdr>
-        <w:ind w:left="567" w:firstLine="426"/>
-        <w:jc w:val="left"/>
-        <w:rPr>
-          <w:rFonts w:ascii="Courier New" w:hAnsi="Courier New" w:cs="Courier New"/>
-          <w:sz w:val="20"/>
-        </w:rPr>
-      </w:pPr>
-      <w:r>
-        <w:rPr>
-          <w:rFonts w:ascii="Courier New" w:hAnsi="Courier New" w:cs="Courier New"/>
-          <w:sz w:val="20"/>
-        </w:rPr>
         <w:t xml:space="preserve">    }</w:t>
       </w:r>
     </w:p>
@@ -20671,6 +20802,23 @@
     </w:p>
     <w:p>
       <w:pPr>
+        <w:spacing w:after="200" w:line="276" w:lineRule="auto"/>
+        <w:jc w:val="left"/>
+        <w:rPr>
+          <w:b/>
+          <w:bCs/>
+        </w:rPr>
+      </w:pPr>
+      <w:r>
+        <w:rPr>
+          <w:b/>
+          <w:bCs/>
+        </w:rPr>
+        <w:br w:type="page"/>
+      </w:r>
+    </w:p>
+    <w:p>
+      <w:pPr>
         <w:spacing w:line="360" w:lineRule="auto"/>
         <w:ind w:firstLine="426"/>
         <w:rPr>
@@ -20683,6 +20831,7 @@
           <w:b/>
           <w:bCs/>
         </w:rPr>
+        <w:lastRenderedPageBreak/>
         <w:t>2.3.2 Penjelasan Program</w:t>
       </w:r>
     </w:p>
@@ -22085,7 +22234,6 @@
         <w:rPr>
           <w:lang w:val="en-US"/>
         </w:rPr>
-        <w:lastRenderedPageBreak/>
         <w:t>seperti</w:t>
       </w:r>
       <w:proofErr w:type="spellEnd"/>
@@ -22306,6 +22454,27 @@
         <w:t>.</w:t>
       </w:r>
       <w:bookmarkEnd w:id="26"/>
+    </w:p>
+    <w:p>
+      <w:pPr>
+        <w:spacing w:after="200" w:line="276" w:lineRule="auto"/>
+        <w:jc w:val="left"/>
+        <w:rPr>
+          <w:b/>
+          <w:bCs/>
+          <w:color w:val="000000" w:themeColor="text1"/>
+          <w:lang w:val="en-US"/>
+        </w:rPr>
+      </w:pPr>
+      <w:r>
+        <w:rPr>
+          <w:b/>
+          <w:bCs/>
+          <w:color w:val="000000" w:themeColor="text1"/>
+          <w:lang w:val="en-US"/>
+        </w:rPr>
+        <w:br w:type="page"/>
+      </w:r>
     </w:p>
     <w:p>
       <w:pPr>
@@ -22329,6 +22498,7 @@
           <w:color w:val="000000" w:themeColor="text1"/>
           <w:lang w:val="en-US"/>
         </w:rPr>
+        <w:lastRenderedPageBreak/>
         <w:t>Register</w:t>
       </w:r>
     </w:p>
@@ -24162,247 +24332,247 @@
         <w:rPr>
           <w:lang w:val="en-US"/>
         </w:rPr>
+        <w:t>diinputkan</w:t>
+      </w:r>
+      <w:proofErr w:type="spellEnd"/>
+      <w:r>
+        <w:rPr>
+          <w:lang w:val="en-US"/>
+        </w:rPr>
+        <w:t xml:space="preserve"> </w:t>
+      </w:r>
+      <w:proofErr w:type="spellStart"/>
+      <w:r>
+        <w:rPr>
+          <w:lang w:val="en-US"/>
+        </w:rPr>
+        <w:t>sudah</w:t>
+      </w:r>
+      <w:proofErr w:type="spellEnd"/>
+      <w:r>
+        <w:rPr>
+          <w:lang w:val="en-US"/>
+        </w:rPr>
+        <w:t xml:space="preserve"> </w:t>
+      </w:r>
+      <w:proofErr w:type="spellStart"/>
+      <w:r>
+        <w:rPr>
+          <w:lang w:val="en-US"/>
+        </w:rPr>
+        <w:t>ada</w:t>
+      </w:r>
+      <w:proofErr w:type="spellEnd"/>
+      <w:r>
+        <w:rPr>
+          <w:lang w:val="en-US"/>
+        </w:rPr>
+        <w:t xml:space="preserve"> </w:t>
+      </w:r>
+      <w:proofErr w:type="spellStart"/>
+      <w:r>
+        <w:rPr>
+          <w:lang w:val="en-US"/>
+        </w:rPr>
+        <w:t>atau</w:t>
+      </w:r>
+      <w:proofErr w:type="spellEnd"/>
+      <w:r>
+        <w:rPr>
+          <w:lang w:val="en-US"/>
+        </w:rPr>
+        <w:t xml:space="preserve"> </w:t>
+      </w:r>
+      <w:proofErr w:type="spellStart"/>
+      <w:r>
+        <w:rPr>
+          <w:lang w:val="en-US"/>
+        </w:rPr>
+        <w:t>belum</w:t>
+      </w:r>
+      <w:proofErr w:type="spellEnd"/>
+      <w:r>
+        <w:rPr>
+          <w:lang w:val="en-US"/>
+        </w:rPr>
+        <w:t xml:space="preserve"> </w:t>
+      </w:r>
+      <w:proofErr w:type="spellStart"/>
+      <w:r>
+        <w:rPr>
+          <w:lang w:val="en-US"/>
+        </w:rPr>
+        <w:t>seperti</w:t>
+      </w:r>
+      <w:proofErr w:type="spellEnd"/>
+      <w:r>
+        <w:rPr>
+          <w:lang w:val="en-US"/>
+        </w:rPr>
+        <w:t xml:space="preserve"> listing program 2</w:t>
+      </w:r>
+      <w:r>
+        <w:rPr>
+          <w:lang w:val="en-US"/>
+        </w:rPr>
+        <w:t>.5</w:t>
+      </w:r>
+      <w:r>
+        <w:rPr>
+          <w:lang w:val="en-US"/>
+        </w:rPr>
+        <w:t>.</w:t>
+      </w:r>
+      <w:r>
+        <w:rPr>
+          <w:lang w:val="en-US"/>
+        </w:rPr>
+        <w:t xml:space="preserve"> Jika </w:t>
+      </w:r>
+      <w:proofErr w:type="spellStart"/>
+      <w:r>
+        <w:rPr>
+          <w:lang w:val="en-US"/>
+        </w:rPr>
+        <w:t>belum</w:t>
+      </w:r>
+      <w:proofErr w:type="spellEnd"/>
+      <w:r>
+        <w:rPr>
+          <w:lang w:val="en-US"/>
+        </w:rPr>
+        <w:t xml:space="preserve"> </w:t>
+      </w:r>
+      <w:proofErr w:type="spellStart"/>
+      <w:r>
+        <w:rPr>
+          <w:lang w:val="en-US"/>
+        </w:rPr>
+        <w:t>ada</w:t>
+      </w:r>
+      <w:proofErr w:type="spellEnd"/>
+      <w:r>
+        <w:rPr>
+          <w:lang w:val="en-US"/>
+        </w:rPr>
+        <w:t xml:space="preserve">, </w:t>
+      </w:r>
+      <w:proofErr w:type="spellStart"/>
+      <w:r>
+        <w:rPr>
+          <w:lang w:val="en-US"/>
+        </w:rPr>
+        <w:t>maka</w:t>
+      </w:r>
+      <w:proofErr w:type="spellEnd"/>
+      <w:r>
+        <w:rPr>
+          <w:lang w:val="en-US"/>
+        </w:rPr>
+        <w:t xml:space="preserve"> </w:t>
+      </w:r>
+      <w:proofErr w:type="spellStart"/>
+      <w:r>
+        <w:rPr>
+          <w:lang w:val="en-US"/>
+        </w:rPr>
+        <w:t>akan</w:t>
+      </w:r>
+      <w:proofErr w:type="spellEnd"/>
+      <w:r>
+        <w:rPr>
+          <w:lang w:val="en-US"/>
+        </w:rPr>
+        <w:t xml:space="preserve"> </w:t>
+      </w:r>
+      <w:proofErr w:type="spellStart"/>
+      <w:r>
+        <w:rPr>
+          <w:lang w:val="en-US"/>
+        </w:rPr>
+        <w:t>menginputkan</w:t>
+      </w:r>
+      <w:proofErr w:type="spellEnd"/>
+      <w:r>
+        <w:rPr>
+          <w:lang w:val="en-US"/>
+        </w:rPr>
+        <w:t xml:space="preserve"> data film </w:t>
+      </w:r>
+      <w:proofErr w:type="spellStart"/>
+      <w:r>
+        <w:rPr>
+          <w:lang w:val="en-US"/>
+        </w:rPr>
+        <w:t>baru</w:t>
+      </w:r>
+      <w:proofErr w:type="spellEnd"/>
+      <w:r>
+        <w:rPr>
+          <w:lang w:val="en-US"/>
+        </w:rPr>
+        <w:t xml:space="preserve"> </w:t>
+      </w:r>
+      <w:proofErr w:type="spellStart"/>
+      <w:r>
+        <w:rPr>
+          <w:lang w:val="en-US"/>
+        </w:rPr>
+        <w:t>ke</w:t>
+      </w:r>
+      <w:proofErr w:type="spellEnd"/>
+      <w:r>
+        <w:rPr>
+          <w:lang w:val="en-US"/>
+        </w:rPr>
+        <w:t xml:space="preserve"> </w:t>
+      </w:r>
+      <w:proofErr w:type="spellStart"/>
+      <w:r>
+        <w:rPr>
+          <w:lang w:val="en-US"/>
+        </w:rPr>
+        <w:t>dalam</w:t>
+      </w:r>
+      <w:proofErr w:type="spellEnd"/>
+      <w:r>
+        <w:rPr>
+          <w:lang w:val="en-US"/>
+        </w:rPr>
+        <w:t xml:space="preserve"> table </w:t>
+      </w:r>
+      <w:r>
+        <w:rPr>
+          <w:lang w:val="en-US"/>
+        </w:rPr>
+        <w:t>movie</w:t>
+      </w:r>
+      <w:r>
+        <w:rPr>
+          <w:lang w:val="en-US"/>
+        </w:rPr>
+        <w:t xml:space="preserve"> </w:t>
+      </w:r>
+      <w:proofErr w:type="spellStart"/>
+      <w:r>
+        <w:rPr>
+          <w:lang w:val="en-US"/>
+        </w:rPr>
+        <w:t>kemudian</w:t>
+      </w:r>
+      <w:proofErr w:type="spellEnd"/>
+      <w:r>
+        <w:rPr>
+          <w:lang w:val="en-US"/>
+        </w:rPr>
+        <w:t xml:space="preserve"> </w:t>
+      </w:r>
+      <w:proofErr w:type="spellStart"/>
+      <w:r>
+        <w:rPr>
+          <w:lang w:val="en-US"/>
+        </w:rPr>
         <w:lastRenderedPageBreak/>
-        <w:t>diinputkan</w:t>
-      </w:r>
-      <w:proofErr w:type="spellEnd"/>
-      <w:r>
-        <w:rPr>
-          <w:lang w:val="en-US"/>
-        </w:rPr>
-        <w:t xml:space="preserve"> </w:t>
-      </w:r>
-      <w:proofErr w:type="spellStart"/>
-      <w:r>
-        <w:rPr>
-          <w:lang w:val="en-US"/>
-        </w:rPr>
-        <w:t>sudah</w:t>
-      </w:r>
-      <w:proofErr w:type="spellEnd"/>
-      <w:r>
-        <w:rPr>
-          <w:lang w:val="en-US"/>
-        </w:rPr>
-        <w:t xml:space="preserve"> </w:t>
-      </w:r>
-      <w:proofErr w:type="spellStart"/>
-      <w:r>
-        <w:rPr>
-          <w:lang w:val="en-US"/>
-        </w:rPr>
-        <w:t>ada</w:t>
-      </w:r>
-      <w:proofErr w:type="spellEnd"/>
-      <w:r>
-        <w:rPr>
-          <w:lang w:val="en-US"/>
-        </w:rPr>
-        <w:t xml:space="preserve"> </w:t>
-      </w:r>
-      <w:proofErr w:type="spellStart"/>
-      <w:r>
-        <w:rPr>
-          <w:lang w:val="en-US"/>
-        </w:rPr>
-        <w:t>atau</w:t>
-      </w:r>
-      <w:proofErr w:type="spellEnd"/>
-      <w:r>
-        <w:rPr>
-          <w:lang w:val="en-US"/>
-        </w:rPr>
-        <w:t xml:space="preserve"> </w:t>
-      </w:r>
-      <w:proofErr w:type="spellStart"/>
-      <w:r>
-        <w:rPr>
-          <w:lang w:val="en-US"/>
-        </w:rPr>
-        <w:t>belum</w:t>
-      </w:r>
-      <w:proofErr w:type="spellEnd"/>
-      <w:r>
-        <w:rPr>
-          <w:lang w:val="en-US"/>
-        </w:rPr>
-        <w:t xml:space="preserve"> </w:t>
-      </w:r>
-      <w:proofErr w:type="spellStart"/>
-      <w:r>
-        <w:rPr>
-          <w:lang w:val="en-US"/>
-        </w:rPr>
-        <w:t>seperti</w:t>
-      </w:r>
-      <w:proofErr w:type="spellEnd"/>
-      <w:r>
-        <w:rPr>
-          <w:lang w:val="en-US"/>
-        </w:rPr>
-        <w:t xml:space="preserve"> listing program 2</w:t>
-      </w:r>
-      <w:r>
-        <w:rPr>
-          <w:lang w:val="en-US"/>
-        </w:rPr>
-        <w:t>.5</w:t>
-      </w:r>
-      <w:r>
-        <w:rPr>
-          <w:lang w:val="en-US"/>
-        </w:rPr>
-        <w:t>.</w:t>
-      </w:r>
-      <w:r>
-        <w:rPr>
-          <w:lang w:val="en-US"/>
-        </w:rPr>
-        <w:t xml:space="preserve"> Jika </w:t>
-      </w:r>
-      <w:proofErr w:type="spellStart"/>
-      <w:r>
-        <w:rPr>
-          <w:lang w:val="en-US"/>
-        </w:rPr>
-        <w:t>belum</w:t>
-      </w:r>
-      <w:proofErr w:type="spellEnd"/>
-      <w:r>
-        <w:rPr>
-          <w:lang w:val="en-US"/>
-        </w:rPr>
-        <w:t xml:space="preserve"> </w:t>
-      </w:r>
-      <w:proofErr w:type="spellStart"/>
-      <w:r>
-        <w:rPr>
-          <w:lang w:val="en-US"/>
-        </w:rPr>
-        <w:t>ada</w:t>
-      </w:r>
-      <w:proofErr w:type="spellEnd"/>
-      <w:r>
-        <w:rPr>
-          <w:lang w:val="en-US"/>
-        </w:rPr>
-        <w:t xml:space="preserve">, </w:t>
-      </w:r>
-      <w:proofErr w:type="spellStart"/>
-      <w:r>
-        <w:rPr>
-          <w:lang w:val="en-US"/>
-        </w:rPr>
-        <w:t>maka</w:t>
-      </w:r>
-      <w:proofErr w:type="spellEnd"/>
-      <w:r>
-        <w:rPr>
-          <w:lang w:val="en-US"/>
-        </w:rPr>
-        <w:t xml:space="preserve"> </w:t>
-      </w:r>
-      <w:proofErr w:type="spellStart"/>
-      <w:r>
-        <w:rPr>
-          <w:lang w:val="en-US"/>
-        </w:rPr>
-        <w:t>akan</w:t>
-      </w:r>
-      <w:proofErr w:type="spellEnd"/>
-      <w:r>
-        <w:rPr>
-          <w:lang w:val="en-US"/>
-        </w:rPr>
-        <w:t xml:space="preserve"> </w:t>
-      </w:r>
-      <w:proofErr w:type="spellStart"/>
-      <w:r>
-        <w:rPr>
-          <w:lang w:val="en-US"/>
-        </w:rPr>
-        <w:t>menginputkan</w:t>
-      </w:r>
-      <w:proofErr w:type="spellEnd"/>
-      <w:r>
-        <w:rPr>
-          <w:lang w:val="en-US"/>
-        </w:rPr>
-        <w:t xml:space="preserve"> data film </w:t>
-      </w:r>
-      <w:proofErr w:type="spellStart"/>
-      <w:r>
-        <w:rPr>
-          <w:lang w:val="en-US"/>
-        </w:rPr>
-        <w:t>baru</w:t>
-      </w:r>
-      <w:proofErr w:type="spellEnd"/>
-      <w:r>
-        <w:rPr>
-          <w:lang w:val="en-US"/>
-        </w:rPr>
-        <w:t xml:space="preserve"> </w:t>
-      </w:r>
-      <w:proofErr w:type="spellStart"/>
-      <w:r>
-        <w:rPr>
-          <w:lang w:val="en-US"/>
-        </w:rPr>
-        <w:t>ke</w:t>
-      </w:r>
-      <w:proofErr w:type="spellEnd"/>
-      <w:r>
-        <w:rPr>
-          <w:lang w:val="en-US"/>
-        </w:rPr>
-        <w:t xml:space="preserve"> </w:t>
-      </w:r>
-      <w:proofErr w:type="spellStart"/>
-      <w:r>
-        <w:rPr>
-          <w:lang w:val="en-US"/>
-        </w:rPr>
-        <w:t>dalam</w:t>
-      </w:r>
-      <w:proofErr w:type="spellEnd"/>
-      <w:r>
-        <w:rPr>
-          <w:lang w:val="en-US"/>
-        </w:rPr>
-        <w:t xml:space="preserve"> table </w:t>
-      </w:r>
-      <w:r>
-        <w:rPr>
-          <w:lang w:val="en-US"/>
-        </w:rPr>
-        <w:t>movie</w:t>
-      </w:r>
-      <w:r>
-        <w:rPr>
-          <w:lang w:val="en-US"/>
-        </w:rPr>
-        <w:t xml:space="preserve"> </w:t>
-      </w:r>
-      <w:proofErr w:type="spellStart"/>
-      <w:r>
-        <w:rPr>
-          <w:lang w:val="en-US"/>
-        </w:rPr>
-        <w:t>kemudian</w:t>
-      </w:r>
-      <w:proofErr w:type="spellEnd"/>
-      <w:r>
-        <w:rPr>
-          <w:lang w:val="en-US"/>
-        </w:rPr>
-        <w:t xml:space="preserve"> </w:t>
-      </w:r>
-      <w:proofErr w:type="spellStart"/>
-      <w:r>
-        <w:rPr>
-          <w:lang w:val="en-US"/>
-        </w:rPr>
         <w:t>menginputkan</w:t>
       </w:r>
       <w:proofErr w:type="spellEnd"/>
@@ -29869,15 +30039,7 @@
           <w:bCs/>
           <w:lang w:val="en-US"/>
         </w:rPr>
-        <w:t>.1</w:t>
-      </w:r>
-      <w:r>
-        <w:rPr>
-          <w:b/>
-          <w:bCs/>
-          <w:lang w:val="en-US"/>
-        </w:rPr>
-        <w:t>3</w:t>
+        <w:t>.13</w:t>
       </w:r>
       <w:r>
         <w:rPr>
@@ -29897,13 +30059,7 @@
         <w:rPr>
           <w:lang w:val="en-US"/>
         </w:rPr>
-        <w:t xml:space="preserve"> </w:t>
-      </w:r>
-      <w:r>
-        <w:rPr>
-          <w:lang w:val="en-US"/>
-        </w:rPr>
-        <w:t xml:space="preserve">detail &amp; </w:t>
+        <w:t xml:space="preserve"> detail &amp; </w:t>
       </w:r>
       <w:r>
         <w:rPr>
@@ -35213,6 +35369,7 @@
         <w:docPartUnique/>
       </w:docPartObj>
     </w:sdtPr>
+    <w:sdtEndPr/>
     <w:sdtContent>
       <w:p>
         <w:pPr>
@@ -35238,6 +35395,8 @@
     </w:pPr>
     <w:r>
       <w:tab/>
+    </w:r>
+    <w:r>
       <w:t>iii</w:t>
     </w:r>
   </w:p>
@@ -35300,6 +35459,7 @@
         <w:docPartUnique/>
       </w:docPartObj>
     </w:sdtPr>
+    <w:sdtEndPr/>
     <w:sdtContent>
       <w:p>
         <w:pPr>
@@ -35377,6 +35537,7 @@
         <w:docPartUnique/>
       </w:docPartObj>
     </w:sdtPr>
+    <w:sdtEndPr/>
     <w:sdtContent>
       <w:p>
         <w:pPr>
@@ -37395,7 +37556,7 @@
 </file>
 
 <file path=customXml/itemProps1.xml><?xml version="1.0" encoding="utf-8"?>
-<ds:datastoreItem xmlns:ds="http://schemas.openxmlformats.org/officeDocument/2006/customXml" ds:itemID="{4F6192A2-F161-4BF1-8F30-9608343211D7}">
+<ds:datastoreItem xmlns:ds="http://schemas.openxmlformats.org/officeDocument/2006/customXml" ds:itemID="{B22C57F7-D229-483F-B867-8BAA28E8EE5F}">
   <ds:schemaRefs>
     <ds:schemaRef ds:uri="http://schemas.openxmlformats.org/officeDocument/2006/bibliography"/>
   </ds:schemaRefs>

</xml_diff>